<commit_message>
debug and update CV
</commit_message>
<xml_diff>
--- a/_site/documents/CV/TomDinhJunWebDev.docx
+++ b/_site/documents/CV/TomDinhJunWebDev.docx
@@ -498,7 +498,18 @@
                           <w:szCs w:val="18"/>
                           <w:lang w:val="de-DE"/>
                         </w:rPr>
-                        <w:t>: Mt Eden, Auckland 1024</w:t>
+                        <w:t xml:space="preserve">: Mt Eden, Auckland </w:t>
+                      </w:r>
+                      <w:proofErr w:type="gramStart"/>
+                      <w:r>
+                        <w:rPr>
+                          <w:rFonts w:ascii="Verdana" w:hAnsi="Verdana"/>
+                          <w:color w:val="FFFFFF"/>
+                          <w:sz w:val="18"/>
+                          <w:szCs w:val="18"/>
+                          <w:lang w:val="de-DE"/>
+                        </w:rPr>
+                        <w:t>1024</w:t>
                       </w:r>
                       <w:r>
                         <w:rPr>
@@ -521,6 +532,7 @@
                         </w:rPr>
                         <w:t>Blog</w:t>
                       </w:r>
+                      <w:proofErr w:type="gramEnd"/>
                       <w:r>
                         <w:rPr>
                           <w:rFonts w:ascii="Verdana" w:hAnsi="Verdana"/>
@@ -591,141 +603,43 @@
         <w:rPr>
           <w:rFonts w:eastAsia="Segoe UI Light" w:cs="Segoe UI Light"/>
         </w:rPr>
-        <w:t xml:space="preserve">My </w:t>
-      </w:r>
-      <w:r>
-        <w:rPr>
-          <w:rFonts w:eastAsia="Segoe UI Light" w:cs="Segoe UI Light"/>
-        </w:rPr>
-        <w:t>greatest</w:t>
-      </w:r>
-      <w:r>
-        <w:rPr>
-          <w:rFonts w:eastAsia="Segoe UI Light" w:cs="Segoe UI Light"/>
-        </w:rPr>
-        <w:t xml:space="preserve"> achievement is completed</w:t>
-      </w:r>
-      <w:r>
-        <w:rPr>
-          <w:rFonts w:eastAsia="Segoe UI Light" w:cs="Segoe UI Light"/>
-        </w:rPr>
-        <w:t xml:space="preserve"> my degree in New Zealand, finish</w:t>
-      </w:r>
-      <w:r>
-        <w:rPr>
-          <w:rFonts w:eastAsia="Segoe UI Light" w:cs="Segoe UI Light"/>
-        </w:rPr>
-        <w:t>ing</w:t>
-      </w:r>
-      <w:r>
-        <w:rPr>
-          <w:rFonts w:eastAsia="Segoe UI Light" w:cs="Segoe UI Light"/>
-        </w:rPr>
-        <w:t xml:space="preserve"> Microsoft Student Accelerator while working part time in kitchens and internship in NZ Software company. I got a scholarship from Immigration NZ and </w:t>
-      </w:r>
-      <w:r>
-        <w:rPr>
-          <w:rFonts w:eastAsia="Segoe UI Light" w:cs="Segoe UI Light"/>
-        </w:rPr>
-        <w:t>ATEED</w:t>
-      </w:r>
-      <w:r>
-        <w:rPr>
-          <w:rFonts w:eastAsia="Segoe UI Light" w:cs="Segoe UI Light"/>
-        </w:rPr>
-        <w:t xml:space="preserve"> for </w:t>
-      </w:r>
-      <w:r>
-        <w:rPr>
-          <w:rFonts w:eastAsia="Segoe UI Light" w:cs="Segoe UI Light"/>
-          <w:noProof/>
-        </w:rPr>
-        <w:t>6</w:t>
-      </w:r>
-      <w:r>
-        <w:rPr>
-          <w:rFonts w:eastAsia="Segoe UI Light" w:cs="Segoe UI Light"/>
-        </w:rPr>
-        <w:t xml:space="preserve"> </w:t>
-      </w:r>
-      <w:r>
-        <w:rPr>
-          <w:rFonts w:eastAsia="Segoe UI Light" w:cs="Segoe UI Light"/>
-        </w:rPr>
-        <w:t>weeks</w:t>
-      </w:r>
-      <w:r>
-        <w:rPr>
-          <w:rFonts w:eastAsia="Segoe UI Light" w:cs="Segoe UI Light"/>
-        </w:rPr>
-        <w:t xml:space="preserve"> </w:t>
-      </w:r>
-      <w:r>
-        <w:rPr>
-          <w:rFonts w:eastAsia="Segoe UI Light" w:cs="Segoe UI Light"/>
-        </w:rPr>
-        <w:t xml:space="preserve">programming BootCamp, and continue </w:t>
-      </w:r>
-      <w:r>
-        <w:rPr>
-          <w:rFonts w:eastAsia="Segoe UI Light" w:cs="Segoe UI Light"/>
-        </w:rPr>
-        <w:t>internship at MVP Studio</w:t>
-      </w:r>
-      <w:r>
-        <w:rPr>
-          <w:rFonts w:eastAsia="Segoe UI Light" w:cs="Segoe UI Light"/>
-        </w:rPr>
-        <w:t>,</w:t>
-      </w:r>
-      <w:r>
-        <w:rPr>
-          <w:rFonts w:eastAsia="Segoe UI Light" w:cs="Segoe UI Light"/>
-        </w:rPr>
-        <w:t xml:space="preserve"> </w:t>
-      </w:r>
-      <w:r>
-        <w:rPr>
-          <w:rFonts w:eastAsia="Segoe UI Light" w:cs="Segoe UI Light"/>
-        </w:rPr>
-        <w:t>where I applied my academic knowledge to</w:t>
-      </w:r>
-      <w:r>
-        <w:rPr>
-          <w:rFonts w:eastAsia="Segoe UI Light" w:cs="Segoe UI Light"/>
-        </w:rPr>
-        <w:t xml:space="preserve"> </w:t>
-      </w:r>
-      <w:r>
-        <w:rPr>
-          <w:rFonts w:eastAsia="Segoe UI Light" w:cs="Segoe UI Light"/>
-        </w:rPr>
-        <w:t>various</w:t>
-      </w:r>
-      <w:r>
-        <w:rPr>
-          <w:rFonts w:eastAsia="Segoe UI Light" w:cs="Segoe UI Light"/>
-        </w:rPr>
-        <w:t xml:space="preserve"> </w:t>
-      </w:r>
-      <w:r>
-        <w:rPr>
-          <w:rFonts w:eastAsia="Segoe UI Light" w:cs="Segoe UI Light"/>
-        </w:rPr>
-        <w:t>com</w:t>
-      </w:r>
-      <w:r>
-        <w:rPr>
-          <w:rFonts w:eastAsia="Segoe UI Light" w:cs="Segoe UI Light"/>
-        </w:rPr>
-        <w:t xml:space="preserve">mercial </w:t>
-      </w:r>
-      <w:r>
-        <w:rPr>
-          <w:rFonts w:eastAsia="Segoe UI Light" w:cs="Segoe UI Light"/>
-          <w:noProof/>
-        </w:rPr>
-        <w:t>projects</w:t>
+        <w:t>My greatest achievement is completed my degree in New Zealand, finishing Microsoft Student Accelerator while working part time in kitchens and internship in a New Zealand software company. I was able to secure a scholarship fro</w:t>
+      </w:r>
+      <w:r>
+        <w:rPr>
+          <w:rFonts w:eastAsia="Segoe UI Light" w:cs="Segoe UI Light"/>
+        </w:rPr>
+        <w:t>m Immigration NZ and ATEED for a six</w:t>
+      </w:r>
+      <w:r>
+        <w:rPr>
+          <w:rFonts w:eastAsia="Segoe UI Light" w:cs="Segoe UI Light"/>
+        </w:rPr>
+        <w:t>-</w:t>
+      </w:r>
+      <w:r>
+        <w:rPr>
+          <w:rFonts w:eastAsia="Segoe UI Light" w:cs="Segoe UI Light"/>
+        </w:rPr>
+        <w:t>week programming BootCamp, followed by a</w:t>
+      </w:r>
+      <w:r>
+        <w:rPr>
+          <w:rFonts w:eastAsia="Segoe UI Light" w:cs="Segoe UI Light"/>
+        </w:rPr>
+        <w:t>n</w:t>
+      </w:r>
+      <w:r>
+        <w:rPr>
+          <w:rFonts w:eastAsia="Segoe UI Light" w:cs="Segoe UI Light"/>
+        </w:rPr>
+        <w:t xml:space="preserve"> internship at MVP Studio, where I applied my academic knowledge to various commercial projects. I love nothing better than working in a talented team on t</w:t>
+      </w:r>
+      <w:r>
+        <w:rPr>
+          <w:rFonts w:eastAsia="Segoe UI Light" w:cs="Segoe UI Light"/>
+        </w:rPr>
+        <w:t>echnically challenging projects</w:t>
       </w:r>
       <w:r>
         <w:rPr>
@@ -737,45 +651,10 @@
         <w:rPr>
           <w:rFonts w:eastAsia="Segoe UI Light" w:cs="Segoe UI Light"/>
         </w:rPr>
-        <w:t xml:space="preserve"> I love nothing better than </w:t>
-      </w:r>
-      <w:r>
-        <w:rPr>
-          <w:rFonts w:eastAsia="Segoe UI Light" w:cs="Segoe UI Light"/>
-        </w:rPr>
-        <w:t>working in</w:t>
-      </w:r>
-      <w:r>
-        <w:rPr>
-          <w:rFonts w:eastAsia="Segoe UI Light" w:cs="Segoe UI Light"/>
-        </w:rPr>
-        <w:t xml:space="preserve"> a</w:t>
-      </w:r>
-      <w:r>
-        <w:rPr>
-          <w:rFonts w:eastAsia="Segoe UI Light" w:cs="Segoe UI Light"/>
-        </w:rPr>
-        <w:t xml:space="preserve"> </w:t>
-      </w:r>
-      <w:r>
-        <w:rPr>
-          <w:rFonts w:eastAsia="Segoe UI Light" w:cs="Segoe UI Light"/>
-          <w:noProof/>
-        </w:rPr>
-        <w:t>talented</w:t>
-      </w:r>
-      <w:r>
-        <w:rPr>
-          <w:rFonts w:eastAsia="Segoe UI Light" w:cs="Segoe UI Light"/>
-        </w:rPr>
-        <w:t xml:space="preserve"> team</w:t>
-      </w:r>
-      <w:r>
-        <w:rPr>
-          <w:rFonts w:eastAsia="Segoe UI Light" w:cs="Segoe UI Light"/>
-        </w:rPr>
-        <w:t xml:space="preserve"> on technical challenging.</w:t>
-      </w:r>
+        <w:br/>
+      </w:r>
+      <w:bookmarkStart w:id="0" w:name="_GoBack"/>
+      <w:bookmarkEnd w:id="0"/>
     </w:p>
     <w:p>
       <w:pPr>
@@ -783,7 +662,7 @@
         <w:pBdr>
           <w:bottom w:val="single" w:sz="2" w:space="0" w:color="0000FF"/>
         </w:pBdr>
-        <w:spacing w:after="100" w:line="240" w:lineRule="auto"/>
+        <w:spacing w:line="240" w:lineRule="auto"/>
       </w:pPr>
       <w:r>
         <w:rPr>
@@ -794,48 +673,203 @@
           <w:spacing w:val="20"/>
           <w:sz w:val="28"/>
           <w:szCs w:val="28"/>
-          <w:lang w:val="de-DE"/>
-        </w:rPr>
-        <w:t>TECHNICAL EXPERTISE</w:t>
+        </w:rPr>
+        <w:t>PROFESSIONAL EXPERIENCE</w:t>
       </w:r>
     </w:p>
     <w:p>
       <w:pPr>
         <w:pStyle w:val="Body"/>
-        <w:spacing w:after="60" w:line="240" w:lineRule="auto"/>
-        <w:rPr>
-          <w:rFonts w:ascii="Segoe UI Light" w:eastAsia="Segoe UI Light" w:hAnsi="Segoe UI Light" w:cs="Segoe UI Light"/>
-          <w:b/>
-          <w:bCs/>
-          <w:lang w:val="de-DE"/>
-        </w:rPr>
-      </w:pPr>
-      <w:r>
-        <w:rPr>
-          <w:rFonts w:ascii="Segoe UI Light" w:eastAsia="Segoe UI Light" w:hAnsi="Segoe UI Light" w:cs="Segoe UI Light"/>
-          <w:b/>
-          <w:bCs/>
-          <w:lang w:val="de-DE"/>
-        </w:rPr>
-        <w:t>ASP.</w:t>
-      </w:r>
-      <w:r>
-        <w:rPr>
-          <w:rFonts w:ascii="Segoe UI Light" w:eastAsia="Segoe UI Light" w:hAnsi="Segoe UI Light" w:cs="Segoe UI Light"/>
-          <w:b/>
-          <w:bCs/>
-          <w:lang w:val="de-DE"/>
-        </w:rPr>
-        <w:t>NET/</w:t>
-      </w:r>
-      <w:r>
-        <w:rPr>
-          <w:rFonts w:ascii="Segoe UI Light" w:eastAsia="Segoe UI Light" w:hAnsi="Segoe UI Light" w:cs="Segoe UI Light"/>
-          <w:b/>
-          <w:bCs/>
-          <w:lang w:val="de-DE"/>
-        </w:rPr>
-        <w:t>ASP.NET Core</w:t>
+        <w:spacing w:after="120" w:line="240" w:lineRule="auto"/>
+      </w:pPr>
+      <w:r>
+        <w:rPr>
+          <w:rFonts w:ascii="Segoe UI Light" w:eastAsia="Segoe UI Light" w:hAnsi="Segoe UI Light" w:cs="Segoe UI Light"/>
+          <w:b/>
+          <w:bCs/>
+          <w:sz w:val="24"/>
+        </w:rPr>
+        <w:t>MVP Studio</w:t>
+      </w:r>
+      <w:r>
+        <w:rPr>
+          <w:rFonts w:ascii="Segoe UI Light" w:eastAsia="Segoe UI Light" w:hAnsi="Segoe UI Light" w:cs="Segoe UI Light"/>
+          <w:b/>
+          <w:bCs/>
+          <w:sz w:val="24"/>
+        </w:rPr>
+        <w:t xml:space="preserve"> (NZ)</w:t>
+      </w:r>
+      <w:r>
+        <w:rPr>
+          <w:rFonts w:ascii="Segoe UI Light" w:eastAsia="Segoe UI Light" w:hAnsi="Segoe UI Light" w:cs="Segoe UI Light"/>
+          <w:b/>
+          <w:bCs/>
+        </w:rPr>
+        <w:br/>
+      </w:r>
+      <w:r>
+        <w:rPr>
+          <w:rFonts w:ascii="Segoe UI Light" w:eastAsia="Segoe UI Light" w:hAnsi="Segoe UI Light" w:cs="Segoe UI Light"/>
+          <w:b/>
+          <w:bCs/>
+        </w:rPr>
+        <w:t>Intern</w:t>
+      </w:r>
+      <w:r>
+        <w:rPr>
+          <w:rFonts w:ascii="Segoe UI Light" w:eastAsia="Segoe UI Light" w:hAnsi="Segoe UI Light" w:cs="Segoe UI Light"/>
+          <w:b/>
+          <w:bCs/>
+        </w:rPr>
+        <w:t xml:space="preserve"> Web Developer</w:t>
+      </w:r>
+      <w:r>
+        <w:rPr>
+          <w:rFonts w:ascii="Segoe UI Light" w:eastAsia="Segoe UI Light" w:hAnsi="Segoe UI Light" w:cs="Segoe UI Light"/>
+          <w:b/>
+          <w:bCs/>
+        </w:rPr>
+        <w:tab/>
+      </w:r>
+      <w:r>
+        <w:rPr>
+          <w:rFonts w:ascii="Segoe UI Light" w:eastAsia="Segoe UI Light" w:hAnsi="Segoe UI Light" w:cs="Segoe UI Light"/>
+          <w:b/>
+          <w:bCs/>
+        </w:rPr>
+        <w:tab/>
+      </w:r>
+      <w:r>
+        <w:rPr>
+          <w:rFonts w:ascii="Segoe UI Light" w:eastAsia="Segoe UI Light" w:hAnsi="Segoe UI Light" w:cs="Segoe UI Light"/>
+          <w:b/>
+          <w:bCs/>
+        </w:rPr>
+        <w:tab/>
+      </w:r>
+      <w:r>
+        <w:rPr>
+          <w:rFonts w:ascii="Segoe UI Light" w:eastAsia="Segoe UI Light" w:hAnsi="Segoe UI Light" w:cs="Segoe UI Light"/>
+          <w:b/>
+          <w:bCs/>
+        </w:rPr>
+        <w:tab/>
+      </w:r>
+      <w:r>
+        <w:rPr>
+          <w:rFonts w:ascii="Segoe UI Light" w:eastAsia="Segoe UI Light" w:hAnsi="Segoe UI Light" w:cs="Segoe UI Light"/>
+          <w:b/>
+          <w:bCs/>
+        </w:rPr>
+        <w:tab/>
+      </w:r>
+      <w:r>
+        <w:rPr>
+          <w:rFonts w:ascii="Segoe UI Light" w:eastAsia="Segoe UI Light" w:hAnsi="Segoe UI Light" w:cs="Segoe UI Light"/>
+          <w:b/>
+          <w:bCs/>
+        </w:rPr>
+        <w:tab/>
+      </w:r>
+      <w:r>
+        <w:rPr>
+          <w:rFonts w:ascii="Segoe UI Light" w:eastAsia="Segoe UI Light" w:hAnsi="Segoe UI Light" w:cs="Segoe UI Light"/>
+          <w:b/>
+          <w:bCs/>
+        </w:rPr>
+        <w:tab/>
+      </w:r>
+      <w:r>
+        <w:rPr>
+          <w:rFonts w:ascii="Segoe UI Light" w:eastAsia="Segoe UI Light" w:hAnsi="Segoe UI Light" w:cs="Segoe UI Light"/>
+          <w:b/>
+          <w:bCs/>
+        </w:rPr>
+        <w:tab/>
+      </w:r>
+      <w:r>
+        <w:rPr>
+          <w:rFonts w:ascii="Segoe UI Light" w:eastAsia="Segoe UI Light" w:hAnsi="Segoe UI Light" w:cs="Segoe UI Light"/>
+          <w:b/>
+          <w:bCs/>
+        </w:rPr>
+        <w:t>Jun 2016</w:t>
+      </w:r>
+      <w:r>
+        <w:rPr>
+          <w:rFonts w:ascii="Segoe UI Light" w:eastAsia="Segoe UI Light" w:hAnsi="Segoe UI Light" w:cs="Segoe UI Light"/>
+          <w:b/>
+          <w:bCs/>
+        </w:rPr>
+        <w:t xml:space="preserve"> - current</w:t>
+      </w:r>
+    </w:p>
+    <w:p>
+      <w:pPr>
+        <w:pStyle w:val="Body"/>
+        <w:spacing w:after="120" w:line="240" w:lineRule="auto"/>
+        <w:rPr>
+          <w:rFonts w:eastAsia="Segoe UI Light" w:cs="Segoe UI Light"/>
+          <w:color w:val="3B3838"/>
+          <w:u w:color="3B3838"/>
+        </w:rPr>
+      </w:pPr>
+      <w:r>
+        <w:rPr>
+          <w:rFonts w:eastAsia="Segoe UI Light" w:cs="Segoe UI Light"/>
+          <w:color w:val="3B3838"/>
+          <w:u w:color="3B3838"/>
+        </w:rPr>
+        <w:t>Alex Swift is cloud-based emergency contact solution fo</w:t>
+      </w:r>
+      <w:r>
+        <w:rPr>
+          <w:rFonts w:eastAsia="Segoe UI Light" w:cs="Segoe UI Light"/>
+          <w:color w:val="3B3838"/>
+          <w:u w:color="3B3838"/>
+        </w:rPr>
+        <w:t>r a US client. Currently being d</w:t>
+      </w:r>
+      <w:r>
+        <w:rPr>
+          <w:rFonts w:eastAsia="Segoe UI Light" w:cs="Segoe UI Light"/>
+          <w:color w:val="3B3838"/>
+          <w:u w:color="3B3838"/>
+        </w:rPr>
+        <w:t xml:space="preserve">eveloped in start-up support environment at MVP Studio - Uptown Innovation. This </w:t>
+      </w:r>
+      <w:r>
+        <w:rPr>
+          <w:rFonts w:eastAsia="Segoe UI Light" w:cs="Segoe UI Light"/>
+          <w:color w:val="3B3838"/>
+          <w:u w:color="3B3838"/>
+        </w:rPr>
+        <w:t>application provides a centralis</w:t>
+      </w:r>
+      <w:r>
+        <w:rPr>
+          <w:rFonts w:eastAsia="Segoe UI Light" w:cs="Segoe UI Light"/>
+          <w:color w:val="3B3838"/>
+          <w:u w:color="3B3838"/>
+        </w:rPr>
+        <w:t>ed emergency contact solution for authori</w:t>
+      </w:r>
+      <w:r>
+        <w:rPr>
+          <w:rFonts w:eastAsia="Segoe UI Light" w:cs="Segoe UI Light"/>
+          <w:color w:val="3B3838"/>
+          <w:u w:color="3B3838"/>
+        </w:rPr>
+        <w:t>ties and users across the globe</w:t>
+      </w:r>
+      <w:r>
+        <w:rPr>
+          <w:rFonts w:eastAsia="Segoe UI Light" w:cs="Segoe UI Light"/>
+          <w:color w:val="3B3838"/>
+          <w:u w:color="3B3838"/>
+        </w:rPr>
+        <w:t>.</w:t>
       </w:r>
     </w:p>
     <w:p>
@@ -853,35 +887,56 @@
       <w:r>
         <w:rPr>
           <w:rFonts w:eastAsia="Segoe UI Light" w:cs="Segoe UI Light"/>
-          <w:noProof/>
-        </w:rPr>
-        <w:t>C#</w:t>
-      </w:r>
-      <w:r>
-        <w:rPr>
-          <w:rFonts w:eastAsia="Segoe UI Light" w:cs="Segoe UI Light"/>
-          <w:noProof/>
-        </w:rPr>
-        <w:t>, VB</w:t>
-      </w:r>
-      <w:r>
-        <w:rPr>
-          <w:rFonts w:eastAsia="Segoe UI Light" w:cs="Segoe UI Light"/>
-          <w:noProof/>
-        </w:rPr>
-        <w:t>, .</w:t>
-      </w:r>
-      <w:r>
-        <w:rPr>
-          <w:rFonts w:eastAsia="Segoe UI Light" w:cs="Segoe UI Light"/>
-        </w:rPr>
-        <w:t>NET Framework</w:t>
-      </w:r>
-      <w:r>
-        <w:rPr>
-          <w:rFonts w:eastAsia="Segoe UI Light" w:cs="Segoe UI Light"/>
-        </w:rPr>
-        <w:t>,</w:t>
+        </w:rPr>
+        <w:t xml:space="preserve">Assistant lead. </w:t>
+      </w:r>
+      <w:r>
+        <w:rPr>
+          <w:rFonts w:eastAsia="Segoe UI Light" w:cs="Segoe UI Light"/>
+        </w:rPr>
+        <w:t xml:space="preserve">I charge of </w:t>
+      </w:r>
+      <w:r>
+        <w:rPr>
+          <w:rFonts w:eastAsia="Segoe UI Light" w:cs="Segoe UI Light"/>
+        </w:rPr>
+        <w:t xml:space="preserve">team building, </w:t>
+      </w:r>
+      <w:r>
+        <w:rPr>
+          <w:rFonts w:eastAsia="Segoe UI Light" w:cs="Segoe UI Light"/>
+        </w:rPr>
+        <w:t>improv</w:t>
+      </w:r>
+      <w:r>
+        <w:rPr>
+          <w:rFonts w:eastAsia="Segoe UI Light" w:cs="Segoe UI Light"/>
+        </w:rPr>
+        <w:t xml:space="preserve">e </w:t>
+      </w:r>
+      <w:r>
+        <w:rPr>
+          <w:rFonts w:eastAsia="Segoe UI Light" w:cs="Segoe UI Light"/>
+        </w:rPr>
+        <w:t xml:space="preserve">team </w:t>
+      </w:r>
+      <w:r>
+        <w:rPr>
+          <w:rFonts w:eastAsia="Segoe UI Light" w:cs="Segoe UI Light"/>
+        </w:rPr>
+        <w:t xml:space="preserve">communication, and </w:t>
+      </w:r>
+      <w:r>
+        <w:rPr>
+          <w:rFonts w:eastAsia="Segoe UI Light" w:cs="Segoe UI Light"/>
+        </w:rPr>
+        <w:t>implement</w:t>
+      </w:r>
+      <w:r>
+        <w:rPr>
+          <w:rFonts w:eastAsia="Segoe UI Light" w:cs="Segoe UI Light"/>
+        </w:rPr>
+        <w:t xml:space="preserve"> Scrum</w:t>
       </w:r>
       <w:r>
         <w:rPr>
@@ -893,57 +948,31 @@
         <w:rPr>
           <w:rFonts w:eastAsia="Segoe UI Light" w:cs="Segoe UI Light"/>
         </w:rPr>
-        <w:t>Entity Framework</w:t>
-      </w:r>
-      <w:r>
-        <w:rPr>
-          <w:rFonts w:eastAsia="Segoe UI Light" w:cs="Segoe UI Light"/>
-        </w:rPr>
-        <w:t>,</w:t>
-      </w:r>
-      <w:r>
-        <w:rPr>
-          <w:rFonts w:eastAsia="Segoe UI Light" w:cs="Segoe UI Light"/>
-        </w:rPr>
-        <w:t xml:space="preserve"> </w:t>
-      </w:r>
-      <w:r>
-        <w:rPr>
-          <w:rFonts w:eastAsia="Segoe UI Light" w:cs="Segoe UI Light"/>
-        </w:rPr>
-        <w:t xml:space="preserve">LINQ, </w:t>
-      </w:r>
-      <w:r>
-        <w:rPr>
-          <w:rFonts w:eastAsia="Segoe UI Light" w:cs="Segoe UI Light"/>
-        </w:rPr>
-        <w:t>ASP.NET Identity</w:t>
-      </w:r>
-      <w:r>
-        <w:rPr>
-          <w:rFonts w:eastAsia="Segoe UI Light" w:cs="Segoe UI Light"/>
-        </w:rPr>
-        <w:t xml:space="preserve">, MCV, </w:t>
-      </w:r>
-      <w:r>
-        <w:rPr>
-          <w:rFonts w:eastAsia="Segoe UI Light" w:cs="Segoe UI Light"/>
-        </w:rPr>
-        <w:t>Web APIs</w:t>
-      </w:r>
-    </w:p>
-    <w:p>
-      <w:pPr>
-        <w:pStyle w:val="Body"/>
-        <w:spacing w:after="60" w:line="240" w:lineRule="auto"/>
-      </w:pPr>
-      <w:r>
-        <w:rPr>
-          <w:rFonts w:ascii="Segoe UI Light" w:eastAsia="Segoe UI Light" w:hAnsi="Segoe UI Light" w:cs="Segoe UI Light"/>
-          <w:b/>
-          <w:bCs/>
-        </w:rPr>
-        <w:t xml:space="preserve">DATABASES </w:t>
+        <w:t>framework by</w:t>
+      </w:r>
+      <w:r>
+        <w:rPr>
+          <w:rFonts w:eastAsia="Segoe UI Light" w:cs="Segoe UI Light"/>
+        </w:rPr>
+        <w:t xml:space="preserve"> creating backlog, </w:t>
+      </w:r>
+      <w:r>
+        <w:rPr>
+          <w:rFonts w:eastAsia="Segoe UI Light" w:cs="Segoe UI Light"/>
+        </w:rPr>
+        <w:t xml:space="preserve">breakdown items, </w:t>
+      </w:r>
+      <w:r>
+        <w:rPr>
+          <w:rFonts w:eastAsia="Segoe UI Light" w:cs="Segoe UI Light"/>
+        </w:rPr>
+        <w:t>set priorities and deliverables</w:t>
+      </w:r>
+      <w:r>
+        <w:rPr>
+          <w:rFonts w:eastAsia="Segoe UI Light" w:cs="Segoe UI Light"/>
+        </w:rPr>
+        <w:t xml:space="preserve"> for each sprint</w:t>
       </w:r>
     </w:p>
     <w:p>
@@ -962,82 +991,31 @@
         <w:rPr>
           <w:rFonts w:eastAsia="Segoe UI Light" w:cs="Segoe UI Light"/>
         </w:rPr>
-        <w:t>Microsoft SQL Server</w:t>
-      </w:r>
-      <w:r>
-        <w:rPr>
-          <w:rFonts w:eastAsia="Segoe UI Light" w:cs="Segoe UI Light"/>
-        </w:rPr>
-        <w:t xml:space="preserve">, </w:t>
-      </w:r>
-      <w:r>
-        <w:rPr>
-          <w:rFonts w:eastAsia="Segoe UI Light" w:cs="Segoe UI Light"/>
-        </w:rPr>
-        <w:t xml:space="preserve">Azure </w:t>
-      </w:r>
-      <w:r>
-        <w:rPr>
-          <w:rFonts w:eastAsia="Segoe UI Light" w:cs="Segoe UI Light"/>
-        </w:rPr>
-        <w:t>SQL Database</w:t>
-      </w:r>
-      <w:r>
-        <w:rPr>
-          <w:rFonts w:eastAsia="Segoe UI Light" w:cs="Segoe UI Light"/>
-        </w:rPr>
-        <w:t xml:space="preserve">, </w:t>
-      </w:r>
-      <w:r>
-        <w:rPr>
-          <w:rFonts w:eastAsia="Segoe UI Light" w:cs="Segoe UI Light"/>
-        </w:rPr>
-        <w:t xml:space="preserve">SQL </w:t>
-      </w:r>
-      <w:r>
-        <w:rPr>
-          <w:rFonts w:eastAsia="Segoe UI Light" w:cs="Segoe UI Light"/>
-          <w:noProof/>
-        </w:rPr>
-        <w:t>query</w:t>
-      </w:r>
-      <w:r>
-        <w:rPr>
-          <w:rFonts w:eastAsia="Segoe UI Light" w:cs="Segoe UI Light"/>
-        </w:rPr>
-        <w:t xml:space="preserve">, </w:t>
-      </w:r>
-      <w:r>
-        <w:rPr>
-          <w:rFonts w:eastAsia="Segoe UI Light" w:cs="Segoe UI Light"/>
-        </w:rPr>
-        <w:t>MySQL</w:t>
-      </w:r>
-      <w:r>
-        <w:rPr>
-          <w:rFonts w:eastAsia="Segoe UI Light" w:cs="Segoe UI Light"/>
-        </w:rPr>
-        <w:t xml:space="preserve">, </w:t>
-      </w:r>
-      <w:r>
-        <w:rPr>
-          <w:rFonts w:eastAsia="Segoe UI Light" w:cs="Segoe UI Light"/>
-        </w:rPr>
-        <w:t>Microsoft Access</w:t>
-      </w:r>
-    </w:p>
-    <w:p>
-      <w:pPr>
-        <w:pStyle w:val="Body"/>
-        <w:spacing w:after="60" w:line="240" w:lineRule="auto"/>
-      </w:pPr>
-      <w:r>
-        <w:rPr>
-          <w:rFonts w:ascii="Segoe UI Light" w:eastAsia="Segoe UI Light" w:hAnsi="Segoe UI Light" w:cs="Segoe UI Light"/>
-          <w:b/>
-          <w:bCs/>
-        </w:rPr>
-        <w:t>WEB STACK</w:t>
+        <w:t xml:space="preserve">Part of the Cobra team at Alex Swift Emergency </w:t>
+      </w:r>
+      <w:r>
+        <w:rPr>
+          <w:rFonts w:eastAsia="Segoe UI Light" w:cs="Segoe UI Light"/>
+        </w:rPr>
+        <w:t xml:space="preserve">Contact. Work </w:t>
+      </w:r>
+      <w:r>
+        <w:rPr>
+          <w:rFonts w:eastAsia="Segoe UI Light" w:cs="Segoe UI Light"/>
+        </w:rPr>
+        <w:t>with front and backend technologies from ASP.NET MVC 5 to AngularJS</w:t>
+      </w:r>
+      <w:r>
+        <w:rPr>
+          <w:rFonts w:eastAsia="Segoe UI Light" w:cs="Segoe UI Light"/>
+        </w:rPr>
+        <w:t xml:space="preserve">. </w:t>
+      </w:r>
+      <w:r>
+        <w:rPr>
+          <w:rFonts w:eastAsia="Segoe UI Light" w:cs="Segoe UI Light"/>
+        </w:rPr>
+        <w:t>Collaborate with external team for deployment and test</w:t>
       </w:r>
     </w:p>
     <w:p>
@@ -1056,73 +1034,197 @@
         <w:rPr>
           <w:rFonts w:eastAsia="Segoe UI Light" w:cs="Segoe UI Light"/>
         </w:rPr>
-        <w:t xml:space="preserve">ASP.NET </w:t>
-      </w:r>
-      <w:r>
-        <w:rPr>
-          <w:rFonts w:eastAsia="Segoe UI Light" w:cs="Segoe UI Light"/>
-        </w:rPr>
-        <w:t>MVC/Web API</w:t>
-      </w:r>
-      <w:r>
-        <w:rPr>
-          <w:rFonts w:eastAsia="Segoe UI Light" w:cs="Segoe UI Light"/>
-        </w:rPr>
-        <w:t>s,</w:t>
-      </w:r>
-      <w:r>
-        <w:rPr>
-          <w:rFonts w:eastAsia="Segoe UI Light" w:cs="Segoe UI Light"/>
-        </w:rPr>
-        <w:t xml:space="preserve"> ASP.NET Core</w:t>
-      </w:r>
-      <w:r>
-        <w:rPr>
-          <w:rFonts w:eastAsia="Segoe UI Light" w:cs="Segoe UI Light"/>
-        </w:rPr>
-        <w:t xml:space="preserve"> MCV/Web API,</w:t>
-      </w:r>
-      <w:r>
-        <w:rPr>
-          <w:rFonts w:eastAsia="Segoe UI Light" w:cs="Segoe UI Light"/>
+        <w:t>Web first Geo development with Google Map APIs</w:t>
+      </w:r>
+      <w:r>
+        <w:rPr>
+          <w:rFonts w:eastAsia="Segoe UI Light" w:cs="Segoe UI Light"/>
+        </w:rPr>
+        <w:br/>
+      </w:r>
+    </w:p>
+    <w:p>
+      <w:pPr>
+        <w:pStyle w:val="Body"/>
+        <w:spacing w:after="120" w:line="240" w:lineRule="auto"/>
+        <w:rPr>
+          <w:rFonts w:ascii="Segoe UI Light" w:eastAsia="Segoe UI Light" w:hAnsi="Segoe UI Light" w:cs="Segoe UI Light"/>
+          <w:b/>
+          <w:bCs/>
+        </w:rPr>
+      </w:pPr>
+      <w:r>
+        <w:rPr>
+          <w:rFonts w:ascii="Segoe UI Light" w:eastAsia="Segoe UI Light" w:hAnsi="Segoe UI Light" w:cs="Segoe UI Light"/>
+          <w:b/>
+          <w:bCs/>
+          <w:sz w:val="24"/>
+        </w:rPr>
+        <w:t>Hobby Projects</w:t>
+      </w:r>
+      <w:r>
+        <w:rPr>
+          <w:rFonts w:ascii="Segoe UI Light" w:eastAsia="Segoe UI Light" w:hAnsi="Segoe UI Light" w:cs="Segoe UI Light"/>
+          <w:b/>
+          <w:bCs/>
+        </w:rPr>
+        <w:tab/>
+      </w:r>
+      <w:r>
+        <w:rPr>
+          <w:rFonts w:ascii="Segoe UI Light" w:eastAsia="Segoe UI Light" w:hAnsi="Segoe UI Light" w:cs="Segoe UI Light"/>
+          <w:b/>
+          <w:bCs/>
+        </w:rPr>
+        <w:tab/>
+      </w:r>
+      <w:r>
+        <w:rPr>
+          <w:rFonts w:ascii="Segoe UI Light" w:eastAsia="Segoe UI Light" w:hAnsi="Segoe UI Light" w:cs="Segoe UI Light"/>
+          <w:b/>
+          <w:bCs/>
+        </w:rPr>
+        <w:tab/>
+      </w:r>
+      <w:r>
+        <w:rPr>
+          <w:rFonts w:ascii="Segoe UI Light" w:eastAsia="Segoe UI Light" w:hAnsi="Segoe UI Light" w:cs="Segoe UI Light"/>
+          <w:b/>
+          <w:bCs/>
+        </w:rPr>
+        <w:tab/>
+      </w:r>
+      <w:r>
+        <w:rPr>
+          <w:rFonts w:ascii="Segoe UI Light" w:eastAsia="Segoe UI Light" w:hAnsi="Segoe UI Light" w:cs="Segoe UI Light"/>
+          <w:b/>
+          <w:bCs/>
+        </w:rPr>
+        <w:tab/>
+      </w:r>
+      <w:r>
+        <w:rPr>
+          <w:rFonts w:ascii="Segoe UI Light" w:eastAsia="Segoe UI Light" w:hAnsi="Segoe UI Light" w:cs="Segoe UI Light"/>
+          <w:b/>
+          <w:bCs/>
+        </w:rPr>
+        <w:tab/>
+      </w:r>
+      <w:r>
+        <w:rPr>
+          <w:rFonts w:ascii="Segoe UI Light" w:eastAsia="Segoe UI Light" w:hAnsi="Segoe UI Light" w:cs="Segoe UI Light"/>
+          <w:b/>
+          <w:bCs/>
+        </w:rPr>
+        <w:tab/>
+      </w:r>
+      <w:r>
+        <w:rPr>
+          <w:rFonts w:ascii="Segoe UI Light" w:eastAsia="Segoe UI Light" w:hAnsi="Segoe UI Light" w:cs="Segoe UI Light"/>
+          <w:b/>
+          <w:bCs/>
+        </w:rPr>
+        <w:tab/>
+        <w:t xml:space="preserve">Dec 2016 </w:t>
+      </w:r>
+      <w:r>
+        <w:rPr>
+          <w:rFonts w:ascii="Segoe UI Light" w:eastAsia="Segoe UI Light" w:hAnsi="Segoe UI Light" w:cs="Segoe UI Light"/>
+          <w:b/>
+          <w:bCs/>
+        </w:rPr>
+        <w:t>–</w:t>
+      </w:r>
+      <w:r>
+        <w:rPr>
+          <w:rFonts w:ascii="Segoe UI Light" w:eastAsia="Segoe UI Light" w:hAnsi="Segoe UI Light" w:cs="Segoe UI Light"/>
+          <w:b/>
+          <w:bCs/>
+        </w:rPr>
+        <w:t xml:space="preserve"> current</w:t>
+      </w:r>
+      <w:r>
+        <w:rPr>
+          <w:rFonts w:ascii="Segoe UI Light" w:eastAsia="Segoe UI Light" w:hAnsi="Segoe UI Light" w:cs="Segoe UI Light"/>
+          <w:b/>
+          <w:bCs/>
+        </w:rPr>
+        <w:br/>
+      </w:r>
+      <w:r>
+        <w:rPr>
+          <w:rFonts w:ascii="Segoe UI Light" w:eastAsia="Segoe UI Light" w:hAnsi="Segoe UI Light" w:cs="Segoe UI Light"/>
+          <w:b/>
+          <w:bCs/>
+        </w:rPr>
+        <w:t>GitHub Pages</w:t>
+      </w:r>
+      <w:r>
+        <w:rPr>
+          <w:rFonts w:ascii="Segoe UI Light" w:eastAsia="Segoe UI Light" w:hAnsi="Segoe UI Light" w:cs="Segoe UI Light"/>
+          <w:b/>
+          <w:bCs/>
         </w:rPr>
         <w:t xml:space="preserve"> </w:t>
       </w:r>
       <w:r>
         <w:rPr>
-          <w:rFonts w:eastAsia="Segoe UI Light" w:cs="Segoe UI Light"/>
-        </w:rPr>
-        <w:t>Ruby</w:t>
-      </w:r>
-      <w:r>
-        <w:rPr>
-          <w:rFonts w:eastAsia="Segoe UI Light" w:cs="Segoe UI Light"/>
-        </w:rPr>
-        <w:t xml:space="preserve">, </w:t>
-      </w:r>
-      <w:r>
-        <w:rPr>
-          <w:rFonts w:eastAsia="Segoe UI Light" w:cs="Segoe UI Light"/>
-        </w:rPr>
-        <w:t xml:space="preserve">PHP, </w:t>
-      </w:r>
-      <w:r>
-        <w:rPr>
-          <w:rFonts w:eastAsia="Segoe UI Light" w:cs="Segoe UI Light"/>
-        </w:rPr>
-        <w:t xml:space="preserve">IIS </w:t>
-      </w:r>
-      <w:r>
-        <w:rPr>
-          <w:rFonts w:eastAsia="Segoe UI Light" w:cs="Segoe UI Light"/>
-        </w:rPr>
-        <w:t>8</w:t>
-      </w:r>
-      <w:r>
-        <w:rPr>
-          <w:rFonts w:eastAsia="Segoe UI Light" w:cs="Segoe UI Light"/>
-        </w:rPr>
-        <w:t>, XAMPP 5</w:t>
+          <w:rFonts w:ascii="Segoe UI Light" w:eastAsia="Segoe UI Light" w:hAnsi="Segoe UI Light" w:cs="Segoe UI Light"/>
+          <w:b/>
+          <w:bCs/>
+        </w:rPr>
+        <w:t xml:space="preserve">personal blog  </w:t>
+      </w:r>
+    </w:p>
+    <w:p>
+      <w:pPr>
+        <w:pStyle w:val="Body"/>
+        <w:spacing w:after="120" w:line="240" w:lineRule="auto"/>
+        <w:rPr>
+          <w:rFonts w:eastAsia="Segoe UI Light" w:cs="Segoe UI Light"/>
+          <w:color w:val="3B3838"/>
+          <w:u w:color="3B3838"/>
+        </w:rPr>
+      </w:pPr>
+      <w:r>
+        <w:rPr>
+          <w:rFonts w:eastAsia="Segoe UI Light" w:cs="Segoe UI Light"/>
+          <w:color w:val="3B3838"/>
+          <w:u w:color="3B3838"/>
+        </w:rPr>
+        <w:t>A p</w:t>
+      </w:r>
+      <w:r>
+        <w:rPr>
+          <w:rFonts w:eastAsia="Segoe UI Light" w:cs="Segoe UI Light"/>
+          <w:color w:val="3B3838"/>
+          <w:u w:color="3B3838"/>
+        </w:rPr>
+        <w:t>ersonal blog hosting on GitHub P</w:t>
+      </w:r>
+      <w:r>
+        <w:rPr>
+          <w:rFonts w:eastAsia="Segoe UI Light" w:cs="Segoe UI Light"/>
+          <w:color w:val="3B3838"/>
+          <w:u w:color="3B3838"/>
+        </w:rPr>
+        <w:t>ages</w:t>
+      </w:r>
+      <w:r>
+        <w:rPr>
+          <w:rFonts w:eastAsia="Segoe UI Light" w:cs="Segoe UI Light"/>
+          <w:color w:val="3B3838"/>
+          <w:u w:color="3B3838"/>
+        </w:rPr>
+        <w:t xml:space="preserve"> </w:t>
+      </w:r>
+      <w:r>
+        <w:rPr>
+          <w:rFonts w:eastAsia="Segoe UI Light" w:cs="Segoe UI Light"/>
+          <w:color w:val="3B3838"/>
+          <w:u w:color="3B3838"/>
+        </w:rPr>
+        <w:t>at https://tom031.github.io</w:t>
       </w:r>
     </w:p>
     <w:p>
@@ -1141,13 +1243,25 @@
         <w:rPr>
           <w:rFonts w:eastAsia="Segoe UI Light" w:cs="Segoe UI Light"/>
         </w:rPr>
-        <w:t>JavaScript</w:t>
-      </w:r>
-      <w:r>
-        <w:rPr>
-          <w:rFonts w:eastAsia="Segoe UI Light" w:cs="Segoe UI Light"/>
-        </w:rPr>
-        <w:t>,</w:t>
+        <w:t xml:space="preserve">Develop on </w:t>
+      </w:r>
+      <w:r>
+        <w:rPr>
+          <w:rFonts w:eastAsia="Segoe UI Light" w:cs="Segoe UI Light"/>
+        </w:rPr>
+        <w:t>Jekyll, Liquid Markup</w:t>
+      </w:r>
+      <w:r>
+        <w:rPr>
+          <w:rFonts w:eastAsia="Segoe UI Light" w:cs="Segoe UI Light"/>
+        </w:rPr>
+        <w:t xml:space="preserve">, </w:t>
+      </w:r>
+      <w:r>
+        <w:rPr>
+          <w:rFonts w:eastAsia="Segoe UI Light" w:cs="Segoe UI Light"/>
+        </w:rPr>
+        <w:t>Git CLI, GitHub flow in</w:t>
       </w:r>
       <w:r>
         <w:rPr>
@@ -1159,31 +1273,181 @@
         <w:rPr>
           <w:rFonts w:eastAsia="Segoe UI Light" w:cs="Segoe UI Light"/>
         </w:rPr>
-        <w:t>AngularJS, AJAX, j</w:t>
-      </w:r>
-      <w:r>
-        <w:rPr>
-          <w:rFonts w:eastAsia="Segoe UI Light" w:cs="Segoe UI Light"/>
-        </w:rPr>
-        <w:t>Query, HTML</w:t>
-      </w:r>
-      <w:r>
-        <w:rPr>
-          <w:rFonts w:eastAsia="Segoe UI Light" w:cs="Segoe UI Light"/>
+        <w:t xml:space="preserve">Ruby </w:t>
+      </w:r>
+      <w:r>
+        <w:rPr>
+          <w:rFonts w:eastAsia="Segoe UI Light" w:cs="Segoe UI Light"/>
+        </w:rPr>
+        <w:t>e</w:t>
+      </w:r>
+      <w:r>
+        <w:rPr>
+          <w:rFonts w:eastAsia="Segoe UI Light" w:cs="Segoe UI Light"/>
+        </w:rPr>
+        <w:t>nvironment</w:t>
+      </w:r>
+    </w:p>
+    <w:p>
+      <w:pPr>
+        <w:pStyle w:val="ListParagraph"/>
+        <w:numPr>
+          <w:ilvl w:val="1"/>
+          <w:numId w:val="2"/>
+        </w:numPr>
+        <w:spacing w:after="120" w:line="240" w:lineRule="auto"/>
+      </w:pPr>
+      <w:r>
+        <w:rPr>
+          <w:rFonts w:eastAsia="Segoe UI Light" w:cs="Segoe UI Light"/>
+        </w:rPr>
+        <w:t>AngularJS, Angular Material, Formspree contact from</w:t>
+      </w:r>
+      <w:r>
+        <w:rPr>
+          <w:rFonts w:eastAsia="Segoe UI Light" w:cs="Segoe UI Light"/>
+        </w:rPr>
+        <w:t xml:space="preserve"> and cloud-based with Azure and AWS</w:t>
+      </w:r>
+      <w:r>
+        <w:rPr>
+          <w:rFonts w:eastAsia="Segoe UI Light" w:cs="Segoe UI Light"/>
+        </w:rPr>
+        <w:br/>
+      </w:r>
+    </w:p>
+    <w:p>
+      <w:pPr>
+        <w:pStyle w:val="Body"/>
+        <w:spacing w:after="120" w:line="240" w:lineRule="auto"/>
+        <w:rPr>
+          <w:rFonts w:ascii="Segoe UI Light" w:eastAsia="Segoe UI Light" w:hAnsi="Segoe UI Light" w:cs="Segoe UI Light"/>
+          <w:b/>
+          <w:bCs/>
+        </w:rPr>
+      </w:pPr>
+      <w:r>
+        <w:rPr>
+          <w:rFonts w:ascii="Segoe UI Light" w:eastAsia="Segoe UI Light" w:hAnsi="Segoe UI Light" w:cs="Segoe UI Light"/>
+          <w:b/>
+          <w:bCs/>
+        </w:rPr>
+        <w:t>J</w:t>
+      </w:r>
+      <w:r>
+        <w:rPr>
+          <w:rFonts w:ascii="Segoe UI Light" w:eastAsia="Segoe UI Light" w:hAnsi="Segoe UI Light" w:cs="Segoe UI Light"/>
+          <w:b/>
+          <w:bCs/>
+        </w:rPr>
+        <w:t>ourneyToTheC</w:t>
+      </w:r>
+      <w:r>
+        <w:rPr>
+          <w:rFonts w:ascii="Segoe UI Light" w:eastAsia="Segoe UI Light" w:hAnsi="Segoe UI Light" w:cs="Segoe UI Light"/>
+          <w:b/>
+          <w:bCs/>
+        </w:rPr>
+        <w:t xml:space="preserve">ode.co.nz </w:t>
+      </w:r>
+      <w:r>
+        <w:rPr>
+          <w:rFonts w:ascii="Segoe UI Light" w:eastAsia="Segoe UI Light" w:hAnsi="Segoe UI Light" w:cs="Segoe UI Light"/>
+          <w:b/>
+          <w:bCs/>
+        </w:rPr>
+        <w:t>c</w:t>
+      </w:r>
+      <w:r>
+        <w:rPr>
+          <w:rFonts w:ascii="Segoe UI Light" w:eastAsia="Segoe UI Light" w:hAnsi="Segoe UI Light" w:cs="Segoe UI Light"/>
+          <w:b/>
+          <w:bCs/>
+        </w:rPr>
+        <w:t>oming soon</w:t>
+      </w:r>
+      <w:r>
+        <w:rPr>
+          <w:rFonts w:ascii="Segoe UI Light" w:eastAsia="Segoe UI Light" w:hAnsi="Segoe UI Light" w:cs="Segoe UI Light"/>
+          <w:b/>
+          <w:bCs/>
+        </w:rPr>
+        <w:t xml:space="preserve"> page</w:t>
+      </w:r>
+    </w:p>
+    <w:p>
+      <w:pPr>
+        <w:pStyle w:val="Body"/>
+        <w:spacing w:after="120" w:line="240" w:lineRule="auto"/>
+        <w:rPr>
+          <w:rFonts w:eastAsia="Segoe UI Light" w:cs="Segoe UI Light"/>
+          <w:color w:val="3B3838"/>
+          <w:u w:color="3B3838"/>
+        </w:rPr>
+      </w:pPr>
+      <w:r>
+        <w:rPr>
+          <w:rFonts w:eastAsia="Segoe UI Light" w:cs="Segoe UI Light"/>
+          <w:color w:val="3B3838"/>
+          <w:u w:color="3B3838"/>
+        </w:rPr>
+        <w:t>A coming soon page for personal cloud base lab</w:t>
+      </w:r>
+      <w:r>
+        <w:rPr>
+          <w:rFonts w:eastAsia="Segoe UI Light" w:cs="Segoe UI Light"/>
+          <w:color w:val="3B3838"/>
+          <w:u w:color="3B3838"/>
         </w:rPr>
         <w:t xml:space="preserve"> </w:t>
       </w:r>
       <w:r>
         <w:rPr>
           <w:rFonts w:eastAsia="Segoe UI Light" w:cs="Segoe UI Light"/>
-        </w:rPr>
-        <w:t>5/CSS</w:t>
-      </w:r>
-      <w:r>
-        <w:rPr>
-          <w:rFonts w:eastAsia="Segoe UI Light" w:cs="Segoe UI Light"/>
-        </w:rPr>
-        <w:t xml:space="preserve"> 3, Markdown, Liquid templating, Yaml</w:t>
+          <w:color w:val="3B3838"/>
+          <w:u w:color="3B3838"/>
+        </w:rPr>
+        <w:t xml:space="preserve">for </w:t>
+      </w:r>
+      <w:r>
+        <w:rPr>
+          <w:rFonts w:eastAsia="Segoe UI Light" w:cs="Segoe UI Light"/>
+          <w:noProof/>
+          <w:color w:val="3B3838"/>
+        </w:rPr>
+        <w:t>practis</w:t>
+      </w:r>
+      <w:r>
+        <w:rPr>
+          <w:rFonts w:eastAsia="Segoe UI Light" w:cs="Segoe UI Light"/>
+          <w:noProof/>
+          <w:color w:val="3B3838"/>
+        </w:rPr>
+        <w:t>ing</w:t>
+      </w:r>
+      <w:r>
+        <w:rPr>
+          <w:rFonts w:eastAsia="Segoe UI Light" w:cs="Segoe UI Light"/>
+          <w:color w:val="3B3838"/>
+          <w:u w:color="3B3838"/>
+        </w:rPr>
+        <w:t xml:space="preserve"> and</w:t>
+      </w:r>
+      <w:r>
+        <w:rPr>
+          <w:rFonts w:eastAsia="Segoe UI Light" w:cs="Segoe UI Light"/>
+          <w:color w:val="3B3838"/>
+          <w:u w:color="3B3838"/>
+        </w:rPr>
+        <w:t xml:space="preserve"> experimenting new tech</w:t>
+      </w:r>
+      <w:r>
+        <w:rPr>
+          <w:rFonts w:eastAsia="Segoe UI Light" w:cs="Segoe UI Light"/>
+          <w:color w:val="3B3838"/>
+          <w:u w:color="3B3838"/>
+        </w:rPr>
+        <w:t xml:space="preserve">nologies </w:t>
       </w:r>
     </w:p>
     <w:p>
@@ -1202,22 +1466,55 @@
         <w:rPr>
           <w:rFonts w:eastAsia="Segoe UI Light" w:cs="Segoe UI Light"/>
         </w:rPr>
-        <w:t>Microsoft Azure, Amazon AWS</w:t>
-      </w:r>
-    </w:p>
-    <w:p>
-      <w:pPr>
-        <w:pStyle w:val="Body"/>
-        <w:spacing w:after="60" w:line="240" w:lineRule="auto"/>
-      </w:pPr>
-      <w:r>
-        <w:rPr>
-          <w:rFonts w:ascii="Segoe UI Light" w:eastAsia="Segoe UI Light" w:hAnsi="Segoe UI Light" w:cs="Segoe UI Light"/>
-          <w:b/>
-          <w:bCs/>
-          <w:lang w:val="es-ES_tradnl"/>
-        </w:rPr>
-        <w:t>TOOLS/LIBRARIES</w:t>
+        <w:t xml:space="preserve">develop </w:t>
+      </w:r>
+      <w:r>
+        <w:rPr>
+          <w:rFonts w:eastAsia="Segoe UI Light" w:cs="Segoe UI Light"/>
+        </w:rPr>
+        <w:t>b</w:t>
+      </w:r>
+      <w:r>
+        <w:rPr>
+          <w:rFonts w:eastAsia="Segoe UI Light" w:cs="Segoe UI Light"/>
+        </w:rPr>
+        <w:t>ackend REST API</w:t>
+      </w:r>
+      <w:r>
+        <w:rPr>
+          <w:rFonts w:eastAsia="Segoe UI Light" w:cs="Segoe UI Light"/>
+        </w:rPr>
+        <w:t xml:space="preserve"> </w:t>
+      </w:r>
+      <w:r>
+        <w:rPr>
+          <w:rFonts w:eastAsia="Segoe UI Light" w:cs="Segoe UI Light"/>
+        </w:rPr>
+        <w:t>on ASP.NET core Web</w:t>
+      </w:r>
+      <w:r>
+        <w:rPr>
+          <w:rFonts w:eastAsia="Segoe UI Light" w:cs="Segoe UI Light"/>
+        </w:rPr>
+        <w:t xml:space="preserve"> </w:t>
+      </w:r>
+      <w:r>
+        <w:rPr>
+          <w:rFonts w:eastAsia="Segoe UI Light" w:cs="Segoe UI Light"/>
+        </w:rPr>
+        <w:t xml:space="preserve">API, </w:t>
+      </w:r>
+      <w:r>
+        <w:rPr>
+          <w:rFonts w:eastAsia="Segoe UI Light" w:cs="Segoe UI Light"/>
+        </w:rPr>
+        <w:t>Azure</w:t>
+      </w:r>
+      <w:r>
+        <w:rPr>
+          <w:rFonts w:eastAsia="Segoe UI Light" w:cs="Segoe UI Light"/>
+        </w:rPr>
+        <w:t xml:space="preserve"> cloud-based</w:t>
       </w:r>
     </w:p>
     <w:p>
@@ -1228,25 +1525,84 @@
           <w:numId w:val="2"/>
         </w:numPr>
         <w:spacing w:after="120" w:line="240" w:lineRule="auto"/>
-      </w:pPr>
-      <w:r>
-        <w:rPr>
-          <w:rFonts w:eastAsia="Segoe UI Light" w:cs="Segoe UI Light"/>
-        </w:rPr>
-        <w:t>Visual Studio 2015,</w:t>
-      </w:r>
-      <w:r>
-        <w:rPr>
-          <w:rFonts w:eastAsia="Segoe UI Light" w:cs="Segoe UI Light"/>
-        </w:rPr>
-        <w:t xml:space="preserve"> VSCode, Git,</w:t>
-      </w:r>
-      <w:r>
-        <w:rPr>
-          <w:rFonts w:eastAsia="Segoe UI Light" w:cs="Segoe UI Light"/>
-        </w:rPr>
-        <w:t xml:space="preserve"> TFS/GitHub/VSTS, Microsoft Project/Redmine, Slack</w:t>
-      </w:r>
+        <w:rPr>
+          <w:rFonts w:ascii="Segoe UI Light" w:eastAsia="Segoe UI Light" w:hAnsi="Segoe UI Light" w:cs="Segoe UI Light"/>
+          <w:b/>
+          <w:bCs/>
+        </w:rPr>
+      </w:pPr>
+      <w:r>
+        <w:rPr>
+          <w:rFonts w:eastAsia="Segoe UI Light" w:cs="Segoe UI Light"/>
+        </w:rPr>
+        <w:t>Implement S</w:t>
+      </w:r>
+      <w:r>
+        <w:rPr>
+          <w:rFonts w:eastAsia="Segoe UI Light" w:cs="Segoe UI Light"/>
+        </w:rPr>
+        <w:t xml:space="preserve">ingle </w:t>
+      </w:r>
+      <w:r>
+        <w:rPr>
+          <w:rFonts w:eastAsia="Segoe UI Light" w:cs="Segoe UI Light"/>
+        </w:rPr>
+        <w:t>P</w:t>
+      </w:r>
+      <w:r>
+        <w:rPr>
+          <w:rFonts w:eastAsia="Segoe UI Light" w:cs="Segoe UI Light"/>
+        </w:rPr>
+        <w:t xml:space="preserve">age </w:t>
+      </w:r>
+      <w:r>
+        <w:rPr>
+          <w:rFonts w:eastAsia="Segoe UI Light" w:cs="Segoe UI Light"/>
+        </w:rPr>
+        <w:t>A</w:t>
+      </w:r>
+      <w:r>
+        <w:rPr>
+          <w:rFonts w:eastAsia="Segoe UI Light" w:cs="Segoe UI Light"/>
+        </w:rPr>
+        <w:t>pplication</w:t>
+      </w:r>
+      <w:r>
+        <w:rPr>
+          <w:rFonts w:eastAsia="Segoe UI Light" w:cs="Segoe UI Light"/>
+        </w:rPr>
+        <w:t xml:space="preserve"> with </w:t>
+      </w:r>
+      <w:r>
+        <w:rPr>
+          <w:rFonts w:eastAsia="Segoe UI Light" w:cs="Segoe UI Light"/>
+          <w:noProof/>
+        </w:rPr>
+        <w:t>AngularJS and</w:t>
+      </w:r>
+      <w:r>
+        <w:rPr>
+          <w:rFonts w:eastAsia="Segoe UI Light" w:cs="Segoe UI Light"/>
+          <w:noProof/>
+        </w:rPr>
+        <w:t xml:space="preserve"> Angular</w:t>
+      </w:r>
+      <w:r>
+        <w:rPr>
+          <w:rFonts w:eastAsia="Segoe UI Light" w:cs="Segoe UI Light"/>
+        </w:rPr>
+        <w:t xml:space="preserve"> Material</w:t>
+      </w:r>
+    </w:p>
+    <w:p>
+      <w:pPr>
+        <w:spacing w:after="120"/>
+        <w:rPr>
+          <w:rFonts w:ascii="Segoe UI Light" w:eastAsia="Segoe UI Light" w:hAnsi="Segoe UI Light" w:cs="Segoe UI Light"/>
+          <w:b/>
+          <w:bCs/>
+        </w:rPr>
+      </w:pPr>
     </w:p>
     <w:p>
       <w:pPr>
@@ -1254,7 +1610,7 @@
         <w:pBdr>
           <w:bottom w:val="single" w:sz="2" w:space="0" w:color="0000FF"/>
         </w:pBdr>
-        <w:spacing w:line="240" w:lineRule="auto"/>
+        <w:spacing w:after="100" w:line="240" w:lineRule="auto"/>
       </w:pPr>
       <w:r>
         <w:rPr>
@@ -1265,243 +1621,48 @@
           <w:spacing w:val="20"/>
           <w:sz w:val="28"/>
           <w:szCs w:val="28"/>
-        </w:rPr>
-        <w:t>PROFESSIONAL EXPERIENCE</w:t>
+          <w:lang w:val="de-DE"/>
+        </w:rPr>
+        <w:t>TECHNICAL EXPERTISE</w:t>
       </w:r>
     </w:p>
     <w:p>
       <w:pPr>
         <w:pStyle w:val="Body"/>
-        <w:spacing w:after="120" w:line="240" w:lineRule="auto"/>
-      </w:pPr>
-      <w:r>
-        <w:rPr>
-          <w:rFonts w:ascii="Segoe UI Light" w:eastAsia="Segoe UI Light" w:hAnsi="Segoe UI Light" w:cs="Segoe UI Light"/>
-          <w:b/>
-          <w:bCs/>
-          <w:sz w:val="24"/>
-        </w:rPr>
-        <w:t>MVP Studio</w:t>
-      </w:r>
-      <w:r>
-        <w:rPr>
-          <w:rFonts w:ascii="Segoe UI Light" w:eastAsia="Segoe UI Light" w:hAnsi="Segoe UI Light" w:cs="Segoe UI Light"/>
-          <w:b/>
-          <w:bCs/>
-          <w:sz w:val="24"/>
-        </w:rPr>
-        <w:t xml:space="preserve"> (NZ)</w:t>
-      </w:r>
-      <w:r>
-        <w:rPr>
-          <w:rFonts w:ascii="Segoe UI Light" w:eastAsia="Segoe UI Light" w:hAnsi="Segoe UI Light" w:cs="Segoe UI Light"/>
-          <w:b/>
-          <w:bCs/>
-        </w:rPr>
-        <w:br/>
-      </w:r>
-      <w:r>
-        <w:rPr>
-          <w:rFonts w:ascii="Segoe UI Light" w:eastAsia="Segoe UI Light" w:hAnsi="Segoe UI Light" w:cs="Segoe UI Light"/>
-          <w:b/>
-          <w:bCs/>
-        </w:rPr>
-        <w:t>Intern</w:t>
-      </w:r>
-      <w:r>
-        <w:rPr>
-          <w:rFonts w:ascii="Segoe UI Light" w:eastAsia="Segoe UI Light" w:hAnsi="Segoe UI Light" w:cs="Segoe UI Light"/>
-          <w:b/>
-          <w:bCs/>
-        </w:rPr>
-        <w:t xml:space="preserve"> Web Developer</w:t>
-      </w:r>
-      <w:r>
-        <w:rPr>
-          <w:rFonts w:ascii="Segoe UI Light" w:eastAsia="Segoe UI Light" w:hAnsi="Segoe UI Light" w:cs="Segoe UI Light"/>
-          <w:b/>
-          <w:bCs/>
-        </w:rPr>
-        <w:tab/>
-      </w:r>
-      <w:r>
-        <w:rPr>
-          <w:rFonts w:ascii="Segoe UI Light" w:eastAsia="Segoe UI Light" w:hAnsi="Segoe UI Light" w:cs="Segoe UI Light"/>
-          <w:b/>
-          <w:bCs/>
-        </w:rPr>
-        <w:tab/>
-      </w:r>
-      <w:r>
-        <w:rPr>
-          <w:rFonts w:ascii="Segoe UI Light" w:eastAsia="Segoe UI Light" w:hAnsi="Segoe UI Light" w:cs="Segoe UI Light"/>
-          <w:b/>
-          <w:bCs/>
-        </w:rPr>
-        <w:tab/>
-      </w:r>
-      <w:r>
-        <w:rPr>
-          <w:rFonts w:ascii="Segoe UI Light" w:eastAsia="Segoe UI Light" w:hAnsi="Segoe UI Light" w:cs="Segoe UI Light"/>
-          <w:b/>
-          <w:bCs/>
-        </w:rPr>
-        <w:tab/>
-      </w:r>
-      <w:r>
-        <w:rPr>
-          <w:rFonts w:ascii="Segoe UI Light" w:eastAsia="Segoe UI Light" w:hAnsi="Segoe UI Light" w:cs="Segoe UI Light"/>
-          <w:b/>
-          <w:bCs/>
-        </w:rPr>
-        <w:tab/>
-      </w:r>
-      <w:r>
-        <w:rPr>
-          <w:rFonts w:ascii="Segoe UI Light" w:eastAsia="Segoe UI Light" w:hAnsi="Segoe UI Light" w:cs="Segoe UI Light"/>
-          <w:b/>
-          <w:bCs/>
-        </w:rPr>
-        <w:tab/>
-      </w:r>
-      <w:r>
-        <w:rPr>
-          <w:rFonts w:ascii="Segoe UI Light" w:eastAsia="Segoe UI Light" w:hAnsi="Segoe UI Light" w:cs="Segoe UI Light"/>
-          <w:b/>
-          <w:bCs/>
-        </w:rPr>
-        <w:tab/>
-      </w:r>
-      <w:r>
-        <w:rPr>
-          <w:rFonts w:ascii="Segoe UI Light" w:eastAsia="Segoe UI Light" w:hAnsi="Segoe UI Light" w:cs="Segoe UI Light"/>
-          <w:b/>
-          <w:bCs/>
-        </w:rPr>
-        <w:tab/>
-      </w:r>
-      <w:r>
-        <w:rPr>
-          <w:rFonts w:ascii="Segoe UI Light" w:eastAsia="Segoe UI Light" w:hAnsi="Segoe UI Light" w:cs="Segoe UI Light"/>
-          <w:b/>
-          <w:bCs/>
-        </w:rPr>
-        <w:t>Jun 2016</w:t>
-      </w:r>
-      <w:r>
-        <w:rPr>
-          <w:rFonts w:ascii="Segoe UI Light" w:eastAsia="Segoe UI Light" w:hAnsi="Segoe UI Light" w:cs="Segoe UI Light"/>
-          <w:b/>
-          <w:bCs/>
-        </w:rPr>
-        <w:t xml:space="preserve"> - current</w:t>
-      </w:r>
-    </w:p>
-    <w:p>
-      <w:pPr>
-        <w:pStyle w:val="Body"/>
-        <w:spacing w:after="120" w:line="240" w:lineRule="auto"/>
-        <w:rPr>
-          <w:rFonts w:eastAsia="Segoe UI Light" w:cs="Segoe UI Light"/>
-          <w:color w:val="3B3838"/>
-          <w:u w:color="3B3838"/>
-        </w:rPr>
-      </w:pPr>
-      <w:r>
-        <w:rPr>
-          <w:rFonts w:eastAsia="Segoe UI Light" w:cs="Segoe UI Light"/>
-          <w:color w:val="3B3838"/>
-          <w:u w:color="3B3838"/>
-        </w:rPr>
-        <w:t>Alex Swift is cloud-based emergency contact solution</w:t>
-      </w:r>
-      <w:r>
-        <w:rPr>
-          <w:rFonts w:eastAsia="Segoe UI Light" w:cs="Segoe UI Light"/>
-          <w:color w:val="3B3838"/>
-          <w:u w:color="3B3838"/>
-        </w:rPr>
-        <w:t xml:space="preserve"> </w:t>
-      </w:r>
-      <w:r>
-        <w:rPr>
-          <w:rFonts w:eastAsia="Segoe UI Light" w:cs="Segoe UI Light"/>
-          <w:color w:val="3B3838"/>
-          <w:u w:color="3B3838"/>
-        </w:rPr>
-        <w:t>for a US client</w:t>
-      </w:r>
-      <w:r>
-        <w:rPr>
-          <w:rFonts w:eastAsia="Segoe UI Light" w:cs="Segoe UI Light"/>
-          <w:color w:val="3B3838"/>
-          <w:u w:color="3B3838"/>
-        </w:rPr>
-        <w:t>. Developing in start-up support environment of MVP Studio - Uptown Innovation.</w:t>
-      </w:r>
-      <w:r>
-        <w:rPr>
-          <w:rFonts w:eastAsia="Segoe UI Light" w:cs="Segoe UI Light"/>
-          <w:color w:val="3B3838"/>
-          <w:u w:color="3B3838"/>
-        </w:rPr>
-        <w:t xml:space="preserve"> </w:t>
-      </w:r>
-      <w:r>
-        <w:rPr>
-          <w:rFonts w:eastAsia="Segoe UI Light" w:cs="Segoe UI Light"/>
-          <w:color w:val="3B3838"/>
-          <w:u w:color="3B3838"/>
-        </w:rPr>
-        <w:t xml:space="preserve">This application provides </w:t>
-      </w:r>
-      <w:r>
-        <w:rPr>
-          <w:rFonts w:eastAsia="Segoe UI Light" w:cs="Segoe UI Light"/>
-          <w:color w:val="3B3838"/>
-          <w:u w:color="3B3838"/>
-        </w:rPr>
-        <w:t xml:space="preserve">a </w:t>
-      </w:r>
-      <w:r>
-        <w:rPr>
-          <w:rFonts w:eastAsia="Segoe UI Light" w:cs="Segoe UI Light"/>
-          <w:noProof/>
-          <w:color w:val="3B3838"/>
-        </w:rPr>
-        <w:t>centralis</w:t>
-      </w:r>
-      <w:r>
-        <w:rPr>
-          <w:rFonts w:eastAsia="Segoe UI Light" w:cs="Segoe UI Light"/>
-          <w:noProof/>
-          <w:color w:val="3B3838"/>
-        </w:rPr>
-        <w:t>ed</w:t>
-      </w:r>
-      <w:r>
-        <w:rPr>
-          <w:rFonts w:eastAsia="Segoe UI Light" w:cs="Segoe UI Light"/>
-          <w:color w:val="3B3838"/>
-          <w:u w:color="3B3838"/>
-        </w:rPr>
-        <w:t xml:space="preserve"> emergency</w:t>
-      </w:r>
-      <w:r>
-        <w:rPr>
-          <w:rFonts w:eastAsia="Segoe UI Light" w:cs="Segoe UI Light"/>
-          <w:color w:val="3B3838"/>
-          <w:u w:color="3B3838"/>
-        </w:rPr>
-        <w:t xml:space="preserve"> contact solution for authori</w:t>
-      </w:r>
-      <w:r>
-        <w:rPr>
-          <w:rFonts w:eastAsia="Segoe UI Light" w:cs="Segoe UI Light"/>
-          <w:color w:val="3B3838"/>
-          <w:u w:color="3B3838"/>
-        </w:rPr>
-        <w:t>ties and users across the globe.</w:t>
+        <w:spacing w:after="60" w:line="240" w:lineRule="auto"/>
+        <w:rPr>
+          <w:rFonts w:ascii="Segoe UI Light" w:eastAsia="Segoe UI Light" w:hAnsi="Segoe UI Light" w:cs="Segoe UI Light"/>
+          <w:b/>
+          <w:bCs/>
+          <w:lang w:val="de-DE"/>
+        </w:rPr>
+      </w:pPr>
+      <w:r>
+        <w:rPr>
+          <w:rFonts w:ascii="Segoe UI Light" w:eastAsia="Segoe UI Light" w:hAnsi="Segoe UI Light" w:cs="Segoe UI Light"/>
+          <w:b/>
+          <w:bCs/>
+          <w:lang w:val="de-DE"/>
+        </w:rPr>
+        <w:t>ASP.</w:t>
+      </w:r>
+      <w:r>
+        <w:rPr>
+          <w:rFonts w:ascii="Segoe UI Light" w:eastAsia="Segoe UI Light" w:hAnsi="Segoe UI Light" w:cs="Segoe UI Light"/>
+          <w:b/>
+          <w:bCs/>
+          <w:lang w:val="de-DE"/>
+        </w:rPr>
+        <w:t>NET/</w:t>
+      </w:r>
+      <w:r>
+        <w:rPr>
+          <w:rFonts w:ascii="Segoe UI Light" w:eastAsia="Segoe UI Light" w:hAnsi="Segoe UI Light" w:cs="Segoe UI Light"/>
+          <w:b/>
+          <w:bCs/>
+          <w:lang w:val="de-DE"/>
+        </w:rPr>
+        <w:t>ASP.NET Core</w:t>
       </w:r>
     </w:p>
     <w:p>
@@ -1519,26 +1680,97 @@
       <w:r>
         <w:rPr>
           <w:rFonts w:eastAsia="Segoe UI Light" w:cs="Segoe UI Light"/>
-        </w:rPr>
-        <w:t xml:space="preserve">Assistant lead. Supporting team lead on team building, </w:t>
-      </w:r>
-      <w:r>
-        <w:rPr>
-          <w:rFonts w:eastAsia="Segoe UI Light" w:cs="Segoe UI Light"/>
-        </w:rPr>
-        <w:t xml:space="preserve">improve team </w:t>
-      </w:r>
-      <w:r>
-        <w:rPr>
-          <w:rFonts w:eastAsia="Segoe UI Light" w:cs="Segoe UI Light"/>
-        </w:rPr>
-        <w:t>communication, and SCRUM from creating backlog, user stories to set priorities and deliverables</w:t>
-      </w:r>
-      <w:r>
-        <w:rPr>
-          <w:rFonts w:eastAsia="Segoe UI Light" w:cs="Segoe UI Light"/>
-        </w:rPr>
-        <w:t xml:space="preserve"> for each sprint</w:t>
+          <w:noProof/>
+        </w:rPr>
+        <w:t>C#</w:t>
+      </w:r>
+      <w:r>
+        <w:rPr>
+          <w:rFonts w:eastAsia="Segoe UI Light" w:cs="Segoe UI Light"/>
+          <w:noProof/>
+        </w:rPr>
+        <w:t>, VB</w:t>
+      </w:r>
+      <w:r>
+        <w:rPr>
+          <w:rFonts w:eastAsia="Segoe UI Light" w:cs="Segoe UI Light"/>
+          <w:noProof/>
+        </w:rPr>
+        <w:t>, .</w:t>
+      </w:r>
+      <w:r>
+        <w:rPr>
+          <w:rFonts w:eastAsia="Segoe UI Light" w:cs="Segoe UI Light"/>
+        </w:rPr>
+        <w:t>NET Framework</w:t>
+      </w:r>
+      <w:r>
+        <w:rPr>
+          <w:rFonts w:eastAsia="Segoe UI Light" w:cs="Segoe UI Light"/>
+        </w:rPr>
+        <w:t>,</w:t>
+      </w:r>
+      <w:r>
+        <w:rPr>
+          <w:rFonts w:eastAsia="Segoe UI Light" w:cs="Segoe UI Light"/>
+        </w:rPr>
+        <w:t xml:space="preserve"> </w:t>
+      </w:r>
+      <w:r>
+        <w:rPr>
+          <w:rFonts w:eastAsia="Segoe UI Light" w:cs="Segoe UI Light"/>
+        </w:rPr>
+        <w:t>Entity Framework</w:t>
+      </w:r>
+      <w:r>
+        <w:rPr>
+          <w:rFonts w:eastAsia="Segoe UI Light" w:cs="Segoe UI Light"/>
+        </w:rPr>
+        <w:t>,</w:t>
+      </w:r>
+      <w:r>
+        <w:rPr>
+          <w:rFonts w:eastAsia="Segoe UI Light" w:cs="Segoe UI Light"/>
+        </w:rPr>
+        <w:t xml:space="preserve"> </w:t>
+      </w:r>
+      <w:r>
+        <w:rPr>
+          <w:rFonts w:eastAsia="Segoe UI Light" w:cs="Segoe UI Light"/>
+        </w:rPr>
+        <w:t xml:space="preserve">LINQ, </w:t>
+      </w:r>
+      <w:r>
+        <w:rPr>
+          <w:rFonts w:eastAsia="Segoe UI Light" w:cs="Segoe UI Light"/>
+        </w:rPr>
+        <w:t>ASP.NET Identity</w:t>
+      </w:r>
+      <w:r>
+        <w:rPr>
+          <w:rFonts w:eastAsia="Segoe UI Light" w:cs="Segoe UI Light"/>
+        </w:rPr>
+        <w:t xml:space="preserve">, MCV, </w:t>
+      </w:r>
+      <w:r>
+        <w:rPr>
+          <w:rFonts w:eastAsia="Segoe UI Light" w:cs="Segoe UI Light"/>
+        </w:rPr>
+        <w:t>Web APIs</w:t>
+      </w:r>
+    </w:p>
+    <w:p>
+      <w:pPr>
+        <w:pStyle w:val="Body"/>
+        <w:spacing w:after="60" w:line="240" w:lineRule="auto"/>
+      </w:pPr>
+      <w:r>
+        <w:rPr>
+          <w:rFonts w:ascii="Segoe UI Light" w:eastAsia="Segoe UI Light" w:hAnsi="Segoe UI Light" w:cs="Segoe UI Light"/>
+          <w:b/>
+          <w:bCs/>
+        </w:rPr>
+        <w:t xml:space="preserve">DATABASES </w:t>
       </w:r>
     </w:p>
     <w:p>
@@ -1557,19 +1789,83 @@
         <w:rPr>
           <w:rFonts w:eastAsia="Segoe UI Light" w:cs="Segoe UI Light"/>
         </w:rPr>
-        <w:t>Part of the Cobra team at Alex Swift Emergency Contact. Working with front and backend technologies from ASP.NET MVC 5 to AngularJS</w:t>
-      </w:r>
-      <w:r>
-        <w:rPr>
-          <w:rFonts w:eastAsia="Segoe UI Light" w:cs="Segoe UI Light"/>
-        </w:rPr>
-        <w:t xml:space="preserve">. </w:t>
-      </w:r>
-      <w:r>
-        <w:rPr>
-          <w:rFonts w:eastAsia="Segoe UI Light" w:cs="Segoe UI Light"/>
-        </w:rPr>
-        <w:t>Collaborate with external team for deployment and test</w:t>
+        <w:t>Microsoft SQL Server</w:t>
+      </w:r>
+      <w:r>
+        <w:rPr>
+          <w:rFonts w:eastAsia="Segoe UI Light" w:cs="Segoe UI Light"/>
+        </w:rPr>
+        <w:t xml:space="preserve">, </w:t>
+      </w:r>
+      <w:r>
+        <w:rPr>
+          <w:rFonts w:eastAsia="Segoe UI Light" w:cs="Segoe UI Light"/>
+        </w:rPr>
+        <w:t xml:space="preserve">Azure </w:t>
+      </w:r>
+      <w:r>
+        <w:rPr>
+          <w:rFonts w:eastAsia="Segoe UI Light" w:cs="Segoe UI Light"/>
+        </w:rPr>
+        <w:t>SQL Database</w:t>
+      </w:r>
+      <w:r>
+        <w:rPr>
+          <w:rFonts w:eastAsia="Segoe UI Light" w:cs="Segoe UI Light"/>
+        </w:rPr>
+        <w:t xml:space="preserve">, </w:t>
+      </w:r>
+      <w:r>
+        <w:rPr>
+          <w:rFonts w:eastAsia="Segoe UI Light" w:cs="Segoe UI Light"/>
+        </w:rPr>
+        <w:t xml:space="preserve">SQL </w:t>
+      </w:r>
+      <w:r>
+        <w:rPr>
+          <w:rFonts w:eastAsia="Segoe UI Light" w:cs="Segoe UI Light"/>
+          <w:noProof/>
+        </w:rPr>
+        <w:t>query</w:t>
+      </w:r>
+      <w:r>
+        <w:rPr>
+          <w:rFonts w:eastAsia="Segoe UI Light" w:cs="Segoe UI Light"/>
+        </w:rPr>
+        <w:t xml:space="preserve">, </w:t>
+      </w:r>
+      <w:r>
+        <w:rPr>
+          <w:rFonts w:eastAsia="Segoe UI Light" w:cs="Segoe UI Light"/>
+        </w:rPr>
+        <w:t>MySQL</w:t>
+      </w:r>
+      <w:r>
+        <w:rPr>
+          <w:rFonts w:eastAsia="Segoe UI Light" w:cs="Segoe UI Light"/>
+        </w:rPr>
+        <w:t xml:space="preserve">, </w:t>
+      </w:r>
+      <w:r>
+        <w:rPr>
+          <w:rFonts w:eastAsia="Segoe UI Light" w:cs="Segoe UI Light"/>
+        </w:rPr>
+        <w:t>Microsoft Access</w:t>
+      </w:r>
+    </w:p>
+    <w:p>
+      <w:pPr>
+        <w:pStyle w:val="Body"/>
+        <w:spacing w:after="60" w:line="240" w:lineRule="auto"/>
+      </w:pPr>
+      <w:r>
+        <w:rPr>
+          <w:rFonts w:ascii="Segoe UI Light" w:eastAsia="Segoe UI Light" w:hAnsi="Segoe UI Light" w:cs="Segoe UI Light"/>
+          <w:b/>
+          <w:bCs/>
+        </w:rPr>
+        <w:lastRenderedPageBreak/>
+        <w:t>WEB STACK</w:t>
       </w:r>
     </w:p>
     <w:p>
@@ -1588,181 +1884,73 @@
         <w:rPr>
           <w:rFonts w:eastAsia="Segoe UI Light" w:cs="Segoe UI Light"/>
         </w:rPr>
-        <w:t>Web first Geo development with Google Map APIs</w:t>
-      </w:r>
-      <w:r>
-        <w:rPr>
-          <w:rFonts w:eastAsia="Segoe UI Light" w:cs="Segoe UI Light"/>
-        </w:rPr>
-        <w:br/>
-      </w:r>
-    </w:p>
-    <w:p>
-      <w:pPr>
-        <w:pStyle w:val="Body"/>
-        <w:spacing w:after="120" w:line="240" w:lineRule="auto"/>
-        <w:rPr>
-          <w:rFonts w:ascii="Segoe UI Light" w:eastAsia="Segoe UI Light" w:hAnsi="Segoe UI Light" w:cs="Segoe UI Light"/>
-          <w:b/>
-          <w:bCs/>
-        </w:rPr>
-      </w:pPr>
-      <w:r>
-        <w:rPr>
-          <w:rFonts w:ascii="Segoe UI Light" w:eastAsia="Segoe UI Light" w:hAnsi="Segoe UI Light" w:cs="Segoe UI Light"/>
-          <w:b/>
-          <w:bCs/>
-          <w:sz w:val="24"/>
-        </w:rPr>
-        <w:t>Hobby Projects</w:t>
-      </w:r>
-      <w:r>
-        <w:rPr>
-          <w:rFonts w:ascii="Segoe UI Light" w:eastAsia="Segoe UI Light" w:hAnsi="Segoe UI Light" w:cs="Segoe UI Light"/>
-          <w:b/>
-          <w:bCs/>
-        </w:rPr>
-        <w:tab/>
-      </w:r>
-      <w:r>
-        <w:rPr>
-          <w:rFonts w:ascii="Segoe UI Light" w:eastAsia="Segoe UI Light" w:hAnsi="Segoe UI Light" w:cs="Segoe UI Light"/>
-          <w:b/>
-          <w:bCs/>
-        </w:rPr>
-        <w:tab/>
-      </w:r>
-      <w:r>
-        <w:rPr>
-          <w:rFonts w:ascii="Segoe UI Light" w:eastAsia="Segoe UI Light" w:hAnsi="Segoe UI Light" w:cs="Segoe UI Light"/>
-          <w:b/>
-          <w:bCs/>
-        </w:rPr>
-        <w:tab/>
-      </w:r>
-      <w:r>
-        <w:rPr>
-          <w:rFonts w:ascii="Segoe UI Light" w:eastAsia="Segoe UI Light" w:hAnsi="Segoe UI Light" w:cs="Segoe UI Light"/>
-          <w:b/>
-          <w:bCs/>
-        </w:rPr>
-        <w:tab/>
-      </w:r>
-      <w:r>
-        <w:rPr>
-          <w:rFonts w:ascii="Segoe UI Light" w:eastAsia="Segoe UI Light" w:hAnsi="Segoe UI Light" w:cs="Segoe UI Light"/>
-          <w:b/>
-          <w:bCs/>
-        </w:rPr>
-        <w:tab/>
-      </w:r>
-      <w:r>
-        <w:rPr>
-          <w:rFonts w:ascii="Segoe UI Light" w:eastAsia="Segoe UI Light" w:hAnsi="Segoe UI Light" w:cs="Segoe UI Light"/>
-          <w:b/>
-          <w:bCs/>
-        </w:rPr>
-        <w:tab/>
-      </w:r>
-      <w:r>
-        <w:rPr>
-          <w:rFonts w:ascii="Segoe UI Light" w:eastAsia="Segoe UI Light" w:hAnsi="Segoe UI Light" w:cs="Segoe UI Light"/>
-          <w:b/>
-          <w:bCs/>
-        </w:rPr>
-        <w:tab/>
-      </w:r>
-      <w:r>
-        <w:rPr>
-          <w:rFonts w:ascii="Segoe UI Light" w:eastAsia="Segoe UI Light" w:hAnsi="Segoe UI Light" w:cs="Segoe UI Light"/>
-          <w:b/>
-          <w:bCs/>
-        </w:rPr>
-        <w:tab/>
-        <w:t xml:space="preserve">Dec 2016 </w:t>
-      </w:r>
-      <w:r>
-        <w:rPr>
-          <w:rFonts w:ascii="Segoe UI Light" w:eastAsia="Segoe UI Light" w:hAnsi="Segoe UI Light" w:cs="Segoe UI Light"/>
-          <w:b/>
-          <w:bCs/>
-        </w:rPr>
-        <w:t>–</w:t>
-      </w:r>
-      <w:r>
-        <w:rPr>
-          <w:rFonts w:ascii="Segoe UI Light" w:eastAsia="Segoe UI Light" w:hAnsi="Segoe UI Light" w:cs="Segoe UI Light"/>
-          <w:b/>
-          <w:bCs/>
-        </w:rPr>
-        <w:t xml:space="preserve"> current</w:t>
-      </w:r>
-      <w:r>
-        <w:rPr>
-          <w:rFonts w:ascii="Segoe UI Light" w:eastAsia="Segoe UI Light" w:hAnsi="Segoe UI Light" w:cs="Segoe UI Light"/>
-          <w:b/>
-          <w:bCs/>
-        </w:rPr>
-        <w:br/>
-      </w:r>
-      <w:r>
-        <w:rPr>
-          <w:rFonts w:ascii="Segoe UI Light" w:eastAsia="Segoe UI Light" w:hAnsi="Segoe UI Light" w:cs="Segoe UI Light"/>
-          <w:b/>
-          <w:bCs/>
-        </w:rPr>
-        <w:t>GitHub Pages</w:t>
-      </w:r>
-      <w:r>
-        <w:rPr>
-          <w:rFonts w:ascii="Segoe UI Light" w:eastAsia="Segoe UI Light" w:hAnsi="Segoe UI Light" w:cs="Segoe UI Light"/>
-          <w:b/>
-          <w:bCs/>
+        <w:t xml:space="preserve">ASP.NET </w:t>
+      </w:r>
+      <w:r>
+        <w:rPr>
+          <w:rFonts w:eastAsia="Segoe UI Light" w:cs="Segoe UI Light"/>
+        </w:rPr>
+        <w:t>MVC/Web API</w:t>
+      </w:r>
+      <w:r>
+        <w:rPr>
+          <w:rFonts w:eastAsia="Segoe UI Light" w:cs="Segoe UI Light"/>
+        </w:rPr>
+        <w:t>s,</w:t>
+      </w:r>
+      <w:r>
+        <w:rPr>
+          <w:rFonts w:eastAsia="Segoe UI Light" w:cs="Segoe UI Light"/>
+        </w:rPr>
+        <w:t xml:space="preserve"> ASP.NET Core</w:t>
+      </w:r>
+      <w:r>
+        <w:rPr>
+          <w:rFonts w:eastAsia="Segoe UI Light" w:cs="Segoe UI Light"/>
+        </w:rPr>
+        <w:t xml:space="preserve"> MCV/Web API,</w:t>
+      </w:r>
+      <w:r>
+        <w:rPr>
+          <w:rFonts w:eastAsia="Segoe UI Light" w:cs="Segoe UI Light"/>
         </w:rPr>
         <w:t xml:space="preserve"> </w:t>
       </w:r>
       <w:r>
         <w:rPr>
-          <w:rFonts w:ascii="Segoe UI Light" w:eastAsia="Segoe UI Light" w:hAnsi="Segoe UI Light" w:cs="Segoe UI Light"/>
-          <w:b/>
-          <w:bCs/>
-        </w:rPr>
-        <w:t xml:space="preserve">personal blog  </w:t>
-      </w:r>
-    </w:p>
-    <w:p>
-      <w:pPr>
-        <w:pStyle w:val="Body"/>
-        <w:spacing w:after="120" w:line="240" w:lineRule="auto"/>
-        <w:rPr>
-          <w:rFonts w:eastAsia="Segoe UI Light" w:cs="Segoe UI Light"/>
-          <w:color w:val="3B3838"/>
-          <w:u w:color="3B3838"/>
-        </w:rPr>
-      </w:pPr>
-      <w:r>
-        <w:rPr>
-          <w:rFonts w:eastAsia="Segoe UI Light" w:cs="Segoe UI Light"/>
-          <w:color w:val="3B3838"/>
-          <w:u w:color="3B3838"/>
-        </w:rPr>
-        <w:t>A p</w:t>
-      </w:r>
-      <w:r>
-        <w:rPr>
-          <w:rFonts w:eastAsia="Segoe UI Light" w:cs="Segoe UI Light"/>
-          <w:color w:val="3B3838"/>
-          <w:u w:color="3B3838"/>
-        </w:rPr>
-        <w:t>ersonal blog hosting on GitHub P</w:t>
-      </w:r>
-      <w:r>
-        <w:rPr>
-          <w:rFonts w:eastAsia="Segoe UI Light" w:cs="Segoe UI Light"/>
-          <w:color w:val="3B3838"/>
-          <w:u w:color="3B3838"/>
-        </w:rPr>
-        <w:t>ages hosting at https://tom031.github.io</w:t>
+          <w:rFonts w:eastAsia="Segoe UI Light" w:cs="Segoe UI Light"/>
+        </w:rPr>
+        <w:t>Ruby</w:t>
+      </w:r>
+      <w:r>
+        <w:rPr>
+          <w:rFonts w:eastAsia="Segoe UI Light" w:cs="Segoe UI Light"/>
+        </w:rPr>
+        <w:t xml:space="preserve">, </w:t>
+      </w:r>
+      <w:r>
+        <w:rPr>
+          <w:rFonts w:eastAsia="Segoe UI Light" w:cs="Segoe UI Light"/>
+        </w:rPr>
+        <w:t xml:space="preserve">PHP, </w:t>
+      </w:r>
+      <w:r>
+        <w:rPr>
+          <w:rFonts w:eastAsia="Segoe UI Light" w:cs="Segoe UI Light"/>
+        </w:rPr>
+        <w:t xml:space="preserve">IIS </w:t>
+      </w:r>
+      <w:r>
+        <w:rPr>
+          <w:rFonts w:eastAsia="Segoe UI Light" w:cs="Segoe UI Light"/>
+        </w:rPr>
+        <w:t>8</w:t>
+      </w:r>
+      <w:r>
+        <w:rPr>
+          <w:rFonts w:eastAsia="Segoe UI Light" w:cs="Segoe UI Light"/>
+        </w:rPr>
+        <w:t>, XAMPP 5</w:t>
       </w:r>
     </w:p>
     <w:p>
@@ -1781,25 +1969,13 @@
         <w:rPr>
           <w:rFonts w:eastAsia="Segoe UI Light" w:cs="Segoe UI Light"/>
         </w:rPr>
-        <w:t xml:space="preserve">Develop </w:t>
-      </w:r>
-      <w:r>
-        <w:rPr>
-          <w:rFonts w:eastAsia="Segoe UI Light" w:cs="Segoe UI Light"/>
-        </w:rPr>
-        <w:t>on Jekyll, Liquid Markup</w:t>
-      </w:r>
-      <w:r>
-        <w:rPr>
-          <w:rFonts w:eastAsia="Segoe UI Light" w:cs="Segoe UI Light"/>
-        </w:rPr>
-        <w:t xml:space="preserve">, </w:t>
-      </w:r>
-      <w:r>
-        <w:rPr>
-          <w:rFonts w:eastAsia="Segoe UI Light" w:cs="Segoe UI Light"/>
-        </w:rPr>
-        <w:t>Git CLI, GitHub flow in</w:t>
+        <w:t>JavaScript</w:t>
+      </w:r>
+      <w:r>
+        <w:rPr>
+          <w:rFonts w:eastAsia="Segoe UI Light" w:cs="Segoe UI Light"/>
+        </w:rPr>
+        <w:t>,</w:t>
       </w:r>
       <w:r>
         <w:rPr>
@@ -1811,19 +1987,65 @@
         <w:rPr>
           <w:rFonts w:eastAsia="Segoe UI Light" w:cs="Segoe UI Light"/>
         </w:rPr>
-        <w:t xml:space="preserve">Ruby </w:t>
-      </w:r>
-      <w:r>
-        <w:rPr>
-          <w:rFonts w:eastAsia="Segoe UI Light" w:cs="Segoe UI Light"/>
-        </w:rPr>
-        <w:t>e</w:t>
-      </w:r>
-      <w:r>
-        <w:rPr>
-          <w:rFonts w:eastAsia="Segoe UI Light" w:cs="Segoe UI Light"/>
-        </w:rPr>
-        <w:t>nvironment</w:t>
+        <w:t>AngularJS, AJAX, j</w:t>
+      </w:r>
+      <w:r>
+        <w:rPr>
+          <w:rFonts w:eastAsia="Segoe UI Light" w:cs="Segoe UI Light"/>
+        </w:rPr>
+        <w:t>Query, HTML</w:t>
+      </w:r>
+      <w:r>
+        <w:rPr>
+          <w:rFonts w:eastAsia="Segoe UI Light" w:cs="Segoe UI Light"/>
+        </w:rPr>
+        <w:t xml:space="preserve"> </w:t>
+      </w:r>
+      <w:r>
+        <w:rPr>
+          <w:rFonts w:eastAsia="Segoe UI Light" w:cs="Segoe UI Light"/>
+        </w:rPr>
+        <w:t>5/CSS</w:t>
+      </w:r>
+      <w:r>
+        <w:rPr>
+          <w:rFonts w:eastAsia="Segoe UI Light" w:cs="Segoe UI Light"/>
+        </w:rPr>
+        <w:t xml:space="preserve"> 3, Markdown, Liquid templating, Yaml</w:t>
+      </w:r>
+    </w:p>
+    <w:p>
+      <w:pPr>
+        <w:pStyle w:val="ListParagraph"/>
+        <w:numPr>
+          <w:ilvl w:val="1"/>
+          <w:numId w:val="2"/>
+        </w:numPr>
+        <w:spacing w:after="100" w:line="240" w:lineRule="auto"/>
+        <w:rPr>
+          <w:rFonts w:eastAsia="Segoe UI Light" w:cs="Segoe UI Light"/>
+        </w:rPr>
+      </w:pPr>
+      <w:r>
+        <w:rPr>
+          <w:rFonts w:eastAsia="Segoe UI Light" w:cs="Segoe UI Light"/>
+        </w:rPr>
+        <w:t>Microsoft Azure, Amazon AWS</w:t>
+      </w:r>
+    </w:p>
+    <w:p>
+      <w:pPr>
+        <w:pStyle w:val="Body"/>
+        <w:spacing w:after="60" w:line="240" w:lineRule="auto"/>
+      </w:pPr>
+      <w:r>
+        <w:rPr>
+          <w:rFonts w:ascii="Segoe UI Light" w:eastAsia="Segoe UI Light" w:hAnsi="Segoe UI Light" w:cs="Segoe UI Light"/>
+          <w:b/>
+          <w:bCs/>
+          <w:lang w:val="es-ES_tradnl"/>
+        </w:rPr>
+        <w:t>TOOLS/LIBRARIES</w:t>
       </w:r>
     </w:p>
     <w:p>
@@ -1839,256 +2061,36 @@
         <w:rPr>
           <w:rFonts w:eastAsia="Segoe UI Light" w:cs="Segoe UI Light"/>
         </w:rPr>
-        <w:t>AngularJS, Angular Material, Formspree contact from</w:t>
-      </w:r>
-      <w:r>
-        <w:rPr>
-          <w:rFonts w:eastAsia="Segoe UI Light" w:cs="Segoe UI Light"/>
-        </w:rPr>
-        <w:t xml:space="preserve"> and cloud-based with Azure and AWS</w:t>
-      </w:r>
-      <w:r>
-        <w:rPr>
-          <w:rFonts w:eastAsia="Segoe UI Light" w:cs="Segoe UI Light"/>
-        </w:rPr>
-        <w:br/>
+        <w:t>Visual Studio 2015, VSCode, Git, TFS/GitHub/VSTS, Microsoft Project/Redmine, Slack</w:t>
       </w:r>
     </w:p>
     <w:p>
       <w:pPr>
-        <w:pStyle w:val="Body"/>
-        <w:spacing w:after="120" w:line="240" w:lineRule="auto"/>
-        <w:rPr>
-          <w:rFonts w:ascii="Segoe UI Light" w:eastAsia="Segoe UI Light" w:hAnsi="Segoe UI Light" w:cs="Segoe UI Light"/>
-          <w:b/>
-          <w:bCs/>
-        </w:rPr>
-      </w:pPr>
-      <w:r>
-        <w:rPr>
-          <w:rFonts w:ascii="Segoe UI Light" w:eastAsia="Segoe UI Light" w:hAnsi="Segoe UI Light" w:cs="Segoe UI Light"/>
-          <w:b/>
-          <w:bCs/>
-        </w:rPr>
-        <w:lastRenderedPageBreak/>
-        <w:t>J</w:t>
-      </w:r>
-      <w:r>
-        <w:rPr>
-          <w:rFonts w:ascii="Segoe UI Light" w:eastAsia="Segoe UI Light" w:hAnsi="Segoe UI Light" w:cs="Segoe UI Light"/>
-          <w:b/>
-          <w:bCs/>
-        </w:rPr>
-        <w:t>ourneyToTheC</w:t>
-      </w:r>
-      <w:r>
-        <w:rPr>
-          <w:rFonts w:ascii="Segoe UI Light" w:eastAsia="Segoe UI Light" w:hAnsi="Segoe UI Light" w:cs="Segoe UI Light"/>
-          <w:b/>
-          <w:bCs/>
-        </w:rPr>
-        <w:t xml:space="preserve">ode.co.nz </w:t>
-      </w:r>
-      <w:r>
-        <w:rPr>
-          <w:rFonts w:ascii="Segoe UI Light" w:eastAsia="Segoe UI Light" w:hAnsi="Segoe UI Light" w:cs="Segoe UI Light"/>
-          <w:b/>
-          <w:bCs/>
-        </w:rPr>
-        <w:t>c</w:t>
-      </w:r>
-      <w:r>
-        <w:rPr>
-          <w:rFonts w:ascii="Segoe UI Light" w:eastAsia="Segoe UI Light" w:hAnsi="Segoe UI Light" w:cs="Segoe UI Light"/>
-          <w:b/>
-          <w:bCs/>
-        </w:rPr>
-        <w:t>oming soon</w:t>
-      </w:r>
-      <w:r>
-        <w:rPr>
-          <w:rFonts w:ascii="Segoe UI Light" w:eastAsia="Segoe UI Light" w:hAnsi="Segoe UI Light" w:cs="Segoe UI Light"/>
-          <w:b/>
-          <w:bCs/>
-        </w:rPr>
-        <w:t xml:space="preserve"> page</w:t>
-      </w:r>
+        <w:spacing w:after="100"/>
+        <w:rPr>
+          <w:rFonts w:eastAsia="Segoe UI Light" w:cs="Segoe UI Light"/>
+        </w:rPr>
+      </w:pPr>
     </w:p>
     <w:p>
       <w:pPr>
         <w:pStyle w:val="Body"/>
-        <w:spacing w:after="120" w:line="240" w:lineRule="auto"/>
-        <w:rPr>
-          <w:rFonts w:eastAsia="Segoe UI Light" w:cs="Segoe UI Light"/>
-          <w:color w:val="3B3838"/>
-          <w:u w:color="3B3838"/>
-        </w:rPr>
-      </w:pPr>
-      <w:r>
-        <w:rPr>
-          <w:rFonts w:eastAsia="Segoe UI Light" w:cs="Segoe UI Light"/>
-          <w:color w:val="3B3838"/>
-          <w:u w:color="3B3838"/>
-        </w:rPr>
-        <w:t>A coming soon page for personal cloud base lab</w:t>
-      </w:r>
-      <w:r>
-        <w:rPr>
-          <w:rFonts w:eastAsia="Segoe UI Light" w:cs="Segoe UI Light"/>
-          <w:color w:val="3B3838"/>
-          <w:u w:color="3B3838"/>
-        </w:rPr>
-        <w:t xml:space="preserve"> </w:t>
-      </w:r>
-      <w:r>
-        <w:rPr>
-          <w:rFonts w:eastAsia="Segoe UI Light" w:cs="Segoe UI Light"/>
-          <w:color w:val="3B3838"/>
-          <w:u w:color="3B3838"/>
-        </w:rPr>
-        <w:t xml:space="preserve">for </w:t>
-      </w:r>
-      <w:r>
-        <w:rPr>
-          <w:rFonts w:eastAsia="Segoe UI Light" w:cs="Segoe UI Light"/>
-          <w:noProof/>
-          <w:color w:val="3B3838"/>
-        </w:rPr>
-        <w:t>practis</w:t>
-      </w:r>
-      <w:r>
-        <w:rPr>
-          <w:rFonts w:eastAsia="Segoe UI Light" w:cs="Segoe UI Light"/>
-          <w:noProof/>
-          <w:color w:val="3B3838"/>
-        </w:rPr>
-        <w:t>ing</w:t>
-      </w:r>
-      <w:r>
-        <w:rPr>
-          <w:rFonts w:eastAsia="Segoe UI Light" w:cs="Segoe UI Light"/>
-          <w:color w:val="3B3838"/>
-          <w:u w:color="3B3838"/>
-        </w:rPr>
-        <w:t xml:space="preserve"> and</w:t>
-      </w:r>
-      <w:r>
-        <w:rPr>
-          <w:rFonts w:eastAsia="Segoe UI Light" w:cs="Segoe UI Light"/>
-          <w:color w:val="3B3838"/>
-          <w:u w:color="3B3838"/>
-        </w:rPr>
-        <w:t xml:space="preserve"> experimenting new tech</w:t>
-      </w:r>
-      <w:r>
-        <w:rPr>
-          <w:rFonts w:eastAsia="Segoe UI Light" w:cs="Segoe UI Light"/>
-          <w:color w:val="3B3838"/>
-          <w:u w:color="3B3838"/>
-        </w:rPr>
-        <w:t>s</w:t>
-      </w:r>
-    </w:p>
-    <w:p>
-      <w:pPr>
-        <w:pStyle w:val="ListParagraph"/>
-        <w:numPr>
-          <w:ilvl w:val="1"/>
-          <w:numId w:val="2"/>
-        </w:numPr>
-        <w:spacing w:after="100" w:line="240" w:lineRule="auto"/>
-        <w:rPr>
-          <w:rFonts w:eastAsia="Segoe UI Light" w:cs="Segoe UI Light"/>
-        </w:rPr>
-      </w:pPr>
-      <w:r>
-        <w:rPr>
-          <w:rFonts w:eastAsia="Segoe UI Light" w:cs="Segoe UI Light"/>
-        </w:rPr>
-        <w:t>Backend develop REST API</w:t>
-      </w:r>
-      <w:r>
-        <w:rPr>
-          <w:rFonts w:eastAsia="Segoe UI Light" w:cs="Segoe UI Light"/>
-        </w:rPr>
-        <w:t xml:space="preserve"> </w:t>
-      </w:r>
-      <w:r>
-        <w:rPr>
-          <w:rFonts w:eastAsia="Segoe UI Light" w:cs="Segoe UI Light"/>
-        </w:rPr>
-        <w:t>on ASP.NET core Web</w:t>
-      </w:r>
-      <w:r>
-        <w:rPr>
-          <w:rFonts w:eastAsia="Segoe UI Light" w:cs="Segoe UI Light"/>
-        </w:rPr>
-        <w:t xml:space="preserve"> </w:t>
-      </w:r>
-      <w:r>
-        <w:rPr>
-          <w:rFonts w:eastAsia="Segoe UI Light" w:cs="Segoe UI Light"/>
-        </w:rPr>
-        <w:t>API host on Azure</w:t>
-      </w:r>
-    </w:p>
-    <w:p>
-      <w:pPr>
-        <w:pStyle w:val="ListParagraph"/>
-        <w:numPr>
-          <w:ilvl w:val="1"/>
-          <w:numId w:val="2"/>
-        </w:numPr>
-        <w:spacing w:after="120" w:line="240" w:lineRule="auto"/>
-        <w:rPr>
-          <w:rFonts w:ascii="Segoe UI Light" w:eastAsia="Segoe UI Light" w:hAnsi="Segoe UI Light" w:cs="Segoe UI Light"/>
-          <w:b/>
-          <w:bCs/>
-        </w:rPr>
-      </w:pPr>
-      <w:r>
-        <w:rPr>
-          <w:rFonts w:eastAsia="Segoe UI Light" w:cs="Segoe UI Light"/>
-        </w:rPr>
-        <w:t xml:space="preserve">Implement SPA with </w:t>
-      </w:r>
-      <w:r>
-        <w:rPr>
-          <w:rFonts w:eastAsia="Segoe UI Light" w:cs="Segoe UI Light"/>
-          <w:noProof/>
-        </w:rPr>
-        <w:t>AngularJS and</w:t>
-      </w:r>
-      <w:r>
-        <w:rPr>
-          <w:rFonts w:eastAsia="Segoe UI Light" w:cs="Segoe UI Light"/>
-          <w:noProof/>
-        </w:rPr>
-        <w:t xml:space="preserve"> Angular</w:t>
-      </w:r>
-      <w:r>
-        <w:rPr>
-          <w:rFonts w:eastAsia="Segoe UI Light" w:cs="Segoe UI Light"/>
-        </w:rPr>
-        <w:t xml:space="preserve"> Material </w:t>
-      </w:r>
-      <w:r>
-        <w:rPr>
-          <w:rFonts w:eastAsia="Segoe UI Light" w:cs="Segoe UI Light"/>
-        </w:rPr>
-        <w:t xml:space="preserve">to </w:t>
-      </w:r>
-      <w:r>
-        <w:rPr>
-          <w:rFonts w:eastAsia="Segoe UI Light" w:cs="Segoe UI Light"/>
-        </w:rPr>
-        <w:t>consume API for form post</w:t>
-      </w:r>
-      <w:r>
-        <w:rPr>
-          <w:rFonts w:eastAsia="Segoe UI Light" w:cs="Segoe UI Light"/>
-        </w:rPr>
-        <w:br/>
+        <w:pBdr>
+          <w:bottom w:val="single" w:sz="2" w:space="0" w:color="0000FF"/>
+        </w:pBdr>
+        <w:spacing w:line="240" w:lineRule="auto"/>
+      </w:pPr>
+      <w:r>
+        <w:rPr>
+          <w:rFonts w:ascii="Segoe UI Light" w:eastAsia="Segoe UI Light" w:hAnsi="Segoe UI Light" w:cs="Segoe UI Light"/>
+          <w:b/>
+          <w:bCs/>
+          <w:color w:val="2980B9"/>
+          <w:spacing w:val="18"/>
+          <w:sz w:val="26"/>
+          <w:szCs w:val="26"/>
+        </w:rPr>
+        <w:t>EDUCATION &amp; CERTIFICATE</w:t>
       </w:r>
     </w:p>
     <w:p>
@@ -2112,7 +2114,7 @@
         <mc:AlternateContent>
           <mc:Choice Requires="wps">
             <w:drawing>
-              <wp:anchor distT="152400" distB="152400" distL="152400" distR="152400" simplePos="0" relativeHeight="251660288" behindDoc="0" locked="0" layoutInCell="1" allowOverlap="1" wp14:anchorId="1CE398FC" wp14:editId="7550E98A">
+              <wp:anchor distT="152400" distB="152400" distL="152400" distR="152400" simplePos="0" relativeHeight="251661312" behindDoc="0" locked="0" layoutInCell="1" allowOverlap="1" wp14:anchorId="3061EEBA" wp14:editId="38102D50">
                 <wp:simplePos x="0" y="0"/>
                 <wp:positionH relativeFrom="page">
                   <wp:align>right</wp:align>
@@ -2348,17 +2350,7 @@
                                 <w:szCs w:val="18"/>
                                 <w:lang w:val="de-DE"/>
                               </w:rPr>
-                              <w:t>: JourneyToTheC</w:t>
-                            </w:r>
-                            <w:r>
-                              <w:rPr>
-                                <w:rFonts w:ascii="Verdana" w:hAnsi="Verdana"/>
-                                <w:color w:val="FFFFFF"/>
-                                <w:sz w:val="18"/>
-                                <w:szCs w:val="18"/>
-                                <w:lang w:val="de-DE"/>
-                              </w:rPr>
-                              <w:t>ode.co.nz</w:t>
+                              <w:t>: JourneyToTheCode.co.nz</w:t>
                             </w:r>
                           </w:p>
                         </w:txbxContent>
@@ -2374,7 +2366,7 @@
           </mc:Choice>
           <mc:Fallback>
             <w:pict>
-              <v:rect w14:anchorId="1CE398FC" id="_x0000_s1027" style="position:absolute;margin-left:560.8pt;margin-top:0;width:612pt;height:49.65pt;z-index:251660288;visibility:visible;mso-wrap-style:square;mso-wrap-distance-left:12pt;mso-wrap-distance-top:12pt;mso-wrap-distance-right:12pt;mso-wrap-distance-bottom:12pt;mso-position-horizontal:right;mso-position-horizontal-relative:page;mso-position-vertical:top;mso-position-vertical-relative:page;v-text-anchor:middle" o:gfxdata="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" fillcolor="#2980b9" stroked="f" strokeweight="1pt">
+              <v:rect w14:anchorId="3061EEBA" id="_x0000_s1027" style="position:absolute;margin-left:560.8pt;margin-top:0;width:612pt;height:49.65pt;z-index:251661312;visibility:visible;mso-wrap-style:square;mso-wrap-distance-left:12pt;mso-wrap-distance-top:12pt;mso-wrap-distance-right:12pt;mso-wrap-distance-bottom:12pt;mso-position-horizontal:right;mso-position-horizontal-relative:page;mso-position-vertical:top;mso-position-vertical-relative:page;v-text-anchor:middle" o:gfxdata="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" fillcolor="#2980b9" stroked="f" strokeweight="1pt">
                 <v:stroke miterlimit="4"/>
                 <v:textbox inset="1.27mm,1.27mm,1.27mm,1.27mm">
                   <w:txbxContent>
@@ -2536,7 +2528,18 @@
                           <w:szCs w:val="18"/>
                           <w:lang w:val="de-DE"/>
                         </w:rPr>
-                        <w:t xml:space="preserve">: Mt Eden, Auckland 1024  </w:t>
+                        <w:t xml:space="preserve">: Mt Eden, Auckland </w:t>
+                      </w:r>
+                      <w:proofErr w:type="gramStart"/>
+                      <w:r>
+                        <w:rPr>
+                          <w:rFonts w:ascii="Verdana" w:hAnsi="Verdana"/>
+                          <w:color w:val="FFFFFF"/>
+                          <w:sz w:val="18"/>
+                          <w:szCs w:val="18"/>
+                          <w:lang w:val="de-DE"/>
+                        </w:rPr>
+                        <w:t xml:space="preserve">1024  </w:t>
                       </w:r>
                       <w:r>
                         <w:rPr>
@@ -2549,6 +2552,7 @@
                         </w:rPr>
                         <w:t>Blog</w:t>
                       </w:r>
+                      <w:proofErr w:type="gramEnd"/>
                       <w:r>
                         <w:rPr>
                           <w:rFonts w:ascii="Verdana" w:hAnsi="Verdana"/>
@@ -2578,17 +2582,7 @@
                           <w:szCs w:val="18"/>
                           <w:lang w:val="de-DE"/>
                         </w:rPr>
-                        <w:t>: JourneyToTheC</w:t>
-                      </w:r>
-                      <w:r>
-                        <w:rPr>
-                          <w:rFonts w:ascii="Verdana" w:hAnsi="Verdana"/>
-                          <w:color w:val="FFFFFF"/>
-                          <w:sz w:val="18"/>
-                          <w:szCs w:val="18"/>
-                          <w:lang w:val="de-DE"/>
-                        </w:rPr>
-                        <w:t>ode.co.nz</w:t>
+                        <w:t>: JourneyToTheCode.co.nz</w:t>
                       </w:r>
                     </w:p>
                   </w:txbxContent>
@@ -2649,7 +2643,7 @@
           <w:color w:val="3B3838"/>
           <w:u w:color="3B3838"/>
         </w:rPr>
-        <w:t xml:space="preserve">practice programming and web development, </w:t>
+        <w:t xml:space="preserve">practice </w:t>
       </w:r>
       <w:r>
         <w:rPr>
@@ -2657,7 +2651,7 @@
           <w:color w:val="3B3838"/>
           <w:u w:color="3B3838"/>
         </w:rPr>
-        <w:t xml:space="preserve">I </w:t>
+        <w:t>programming and web development.</w:t>
       </w:r>
       <w:r>
         <w:rPr>
@@ -2665,7 +2659,15 @@
           <w:color w:val="3B3838"/>
           <w:u w:color="3B3838"/>
         </w:rPr>
-        <w:t xml:space="preserve">walked </w:t>
+        <w:t xml:space="preserve"> </w:t>
+      </w:r>
+      <w:r>
+        <w:rPr>
+          <w:rFonts w:eastAsia="Segoe UI Light" w:cs="Segoe UI Light"/>
+          <w:color w:val="3B3838"/>
+          <w:u w:color="3B3838"/>
+        </w:rPr>
+        <w:t xml:space="preserve">I gained experiences from </w:t>
       </w:r>
       <w:r>
         <w:rPr>
@@ -2673,7 +2675,7 @@
           <w:noProof/>
           <w:color w:val="3B3838"/>
         </w:rPr>
-        <w:t>through</w:t>
+        <w:t>3</w:t>
       </w:r>
       <w:r>
         <w:rPr>
@@ -2681,7 +2683,55 @@
           <w:color w:val="3B3838"/>
           <w:u w:color="3B3838"/>
         </w:rPr>
+        <w:t xml:space="preserve"> projects</w:t>
+      </w:r>
+      <w:r>
+        <w:rPr>
+          <w:rFonts w:eastAsia="Segoe UI Light" w:cs="Segoe UI Light"/>
+          <w:color w:val="3B3838"/>
+          <w:u w:color="3B3838"/>
+        </w:rPr>
+        <w:t>,</w:t>
+      </w:r>
+      <w:r>
+        <w:rPr>
+          <w:rFonts w:eastAsia="Segoe UI Light" w:cs="Segoe UI Light"/>
+          <w:color w:val="3B3838"/>
+          <w:u w:color="3B3838"/>
+        </w:rPr>
         <w:t xml:space="preserve"> </w:t>
+      </w:r>
+      <w:r>
+        <w:rPr>
+          <w:rFonts w:eastAsia="Segoe UI Light" w:cs="Segoe UI Light"/>
+          <w:color w:val="3B3838"/>
+          <w:u w:color="3B3838"/>
+        </w:rPr>
+        <w:t>from VB.NET WinForms for management solutions</w:t>
+      </w:r>
+      <w:r>
+        <w:rPr>
+          <w:rFonts w:eastAsia="Segoe UI Light" w:cs="Segoe UI Light"/>
+          <w:color w:val="3B3838"/>
+          <w:u w:color="3B3838"/>
+        </w:rPr>
+        <w:t>,</w:t>
+      </w:r>
+      <w:r>
+        <w:rPr>
+          <w:rFonts w:eastAsia="Segoe UI Light" w:cs="Segoe UI Light"/>
+          <w:color w:val="3B3838"/>
+          <w:u w:color="3B3838"/>
+        </w:rPr>
+        <w:t xml:space="preserve"> to Open Source </w:t>
+      </w:r>
+      <w:r>
+        <w:rPr>
+          <w:rFonts w:eastAsia="Segoe UI Light" w:cs="Segoe UI Light"/>
+          <w:color w:val="3B3838"/>
+          <w:u w:color="3B3838"/>
+        </w:rPr>
+        <w:t xml:space="preserve">PHP </w:t>
       </w:r>
       <w:r>
         <w:rPr>
@@ -2689,79 +2739,7 @@
           <w:noProof/>
           <w:color w:val="3B3838"/>
         </w:rPr>
-        <w:t>3</w:t>
-      </w:r>
-      <w:r>
-        <w:rPr>
-          <w:rFonts w:eastAsia="Segoe UI Light" w:cs="Segoe UI Light"/>
-          <w:color w:val="3B3838"/>
-          <w:u w:color="3B3838"/>
-        </w:rPr>
-        <w:t xml:space="preserve"> projects</w:t>
-      </w:r>
-      <w:r>
-        <w:rPr>
-          <w:rFonts w:eastAsia="Segoe UI Light" w:cs="Segoe UI Light"/>
-          <w:color w:val="3B3838"/>
-          <w:u w:color="3B3838"/>
-        </w:rPr>
-        <w:t xml:space="preserve"> </w:t>
-      </w:r>
-      <w:r>
-        <w:rPr>
-          <w:rFonts w:eastAsia="Segoe UI Light" w:cs="Segoe UI Light"/>
-          <w:color w:val="3B3838"/>
-          <w:u w:color="3B3838"/>
-        </w:rPr>
-        <w:t>from VB.NET WinForms for management solutions</w:t>
-      </w:r>
-      <w:r>
-        <w:rPr>
-          <w:rFonts w:eastAsia="Segoe UI Light" w:cs="Segoe UI Light"/>
-          <w:color w:val="3B3838"/>
-          <w:u w:color="3B3838"/>
-        </w:rPr>
-        <w:t>,</w:t>
-      </w:r>
-      <w:r>
-        <w:rPr>
-          <w:rFonts w:eastAsia="Segoe UI Light" w:cs="Segoe UI Light"/>
-          <w:color w:val="3B3838"/>
-          <w:u w:color="3B3838"/>
-        </w:rPr>
-        <w:t xml:space="preserve"> to Open Source </w:t>
-      </w:r>
-      <w:r>
-        <w:rPr>
-          <w:rFonts w:eastAsia="Segoe UI Light" w:cs="Segoe UI Light"/>
-          <w:color w:val="3B3838"/>
-          <w:u w:color="3B3838"/>
-        </w:rPr>
-        <w:t xml:space="preserve">PHP </w:t>
-      </w:r>
-      <w:r>
-        <w:rPr>
-          <w:rFonts w:eastAsia="Segoe UI Light" w:cs="Segoe UI Light"/>
-          <w:noProof/>
-          <w:color w:val="3B3838"/>
-        </w:rPr>
-        <w:t>e</w:t>
-      </w:r>
-      <w:r>
-        <w:rPr>
-          <w:rFonts w:eastAsia="Segoe UI Light" w:cs="Segoe UI Light"/>
-          <w:noProof/>
-          <w:color w:val="3B3838"/>
-        </w:rPr>
-        <w:t>-</w:t>
-      </w:r>
-      <w:r>
-        <w:rPr>
-          <w:rFonts w:eastAsia="Segoe UI Light" w:cs="Segoe UI Light"/>
-          <w:noProof/>
-          <w:color w:val="3B3838"/>
-        </w:rPr>
-        <w:t>commerce</w:t>
+        <w:t>e-commerce</w:t>
       </w:r>
       <w:r>
         <w:rPr>
@@ -2809,64 +2787,32 @@
           <w:rFonts w:eastAsia="Segoe UI Light" w:cs="Segoe UI Light"/>
           <w:noProof/>
         </w:rPr>
-        <w:t>e</w:t>
+        <w:t>e-commerce</w:t>
+      </w:r>
+      <w:r>
+        <w:rPr>
+          <w:rFonts w:eastAsia="Segoe UI Light" w:cs="Segoe UI Light"/>
+        </w:rPr>
+        <w:t xml:space="preserve">-enable </w:t>
       </w:r>
       <w:r>
         <w:rPr>
           <w:rFonts w:eastAsia="Segoe UI Light" w:cs="Segoe UI Light"/>
           <w:noProof/>
         </w:rPr>
-        <w:t>-</w:t>
-      </w:r>
-      <w:r>
-        <w:rPr>
-          <w:rFonts w:eastAsia="Segoe UI Light" w:cs="Segoe UI Light"/>
-          <w:noProof/>
-        </w:rPr>
-        <w:t>commerce</w:t>
-      </w:r>
-      <w:r>
-        <w:rPr>
-          <w:rFonts w:eastAsia="Segoe UI Light" w:cs="Segoe UI Light"/>
-        </w:rPr>
-        <w:t>-enable</w:t>
-      </w:r>
-      <w:r>
-        <w:rPr>
-          <w:rFonts w:eastAsia="Segoe UI Light" w:cs="Segoe UI Light"/>
-        </w:rPr>
-        <w:t xml:space="preserve"> </w:t>
-      </w:r>
-      <w:r>
-        <w:rPr>
-          <w:rFonts w:eastAsia="Segoe UI Light" w:cs="Segoe UI Light"/>
-          <w:noProof/>
-        </w:rPr>
         <w:t>website</w:t>
       </w:r>
       <w:r>
         <w:rPr>
           <w:rFonts w:eastAsia="Segoe UI Light" w:cs="Segoe UI Light"/>
         </w:rPr>
-        <w:t xml:space="preserve"> </w:t>
-      </w:r>
-      <w:r>
-        <w:rPr>
-          <w:rFonts w:eastAsia="Segoe UI Light" w:cs="Segoe UI Light"/>
-        </w:rPr>
-        <w:t xml:space="preserve">which </w:t>
-      </w:r>
-      <w:r>
-        <w:rPr>
-          <w:rFonts w:eastAsia="Segoe UI Light" w:cs="Segoe UI Light"/>
-        </w:rPr>
-        <w:t>use</w:t>
-      </w:r>
-      <w:r>
-        <w:rPr>
-          <w:rFonts w:eastAsia="Segoe UI Light" w:cs="Segoe UI Light"/>
-        </w:rPr>
-        <w:t>d</w:t>
+        <w:t xml:space="preserve"> which </w:t>
+      </w:r>
+      <w:r>
+        <w:rPr>
+          <w:rFonts w:eastAsia="Segoe UI Light" w:cs="Segoe UI Light"/>
+        </w:rPr>
+        <w:t>used</w:t>
       </w:r>
       <w:r>
         <w:rPr>
@@ -2878,13 +2824,7 @@
         <w:rPr>
           <w:rFonts w:eastAsia="Segoe UI Light" w:cs="Segoe UI Light"/>
         </w:rPr>
-        <w:t xml:space="preserve"> and Open</w:t>
-      </w:r>
-      <w:r>
-        <w:rPr>
-          <w:rFonts w:eastAsia="Segoe UI Light" w:cs="Segoe UI Light"/>
-        </w:rPr>
-        <w:t>Cart</w:t>
+        <w:t xml:space="preserve"> and OpenCart</w:t>
       </w:r>
     </w:p>
     <w:p>
@@ -2909,31 +2849,7 @@
         <w:rPr>
           <w:rFonts w:eastAsia="Segoe UI Light" w:cs="Segoe UI Light"/>
         </w:rPr>
-        <w:t xml:space="preserve">Management System, and Website. Developed PHP backend management, </w:t>
-      </w:r>
-      <w:r>
-        <w:rPr>
-          <w:rFonts w:eastAsia="Segoe UI Light" w:cs="Segoe UI Light"/>
-        </w:rPr>
-        <w:t xml:space="preserve">and </w:t>
-      </w:r>
-      <w:r>
-        <w:rPr>
-          <w:rFonts w:eastAsia="Segoe UI Light" w:cs="Segoe UI Light"/>
-        </w:rPr>
-        <w:t xml:space="preserve">implemented </w:t>
-      </w:r>
-      <w:r>
-        <w:rPr>
-          <w:rFonts w:eastAsia="Segoe UI Light" w:cs="Segoe UI Light"/>
-        </w:rPr>
-        <w:t>Joomla for CMS</w:t>
-      </w:r>
-      <w:r>
-        <w:rPr>
-          <w:rFonts w:eastAsia="Segoe UI Light" w:cs="Segoe UI Light"/>
-        </w:rPr>
-        <w:t xml:space="preserve"> system</w:t>
+        <w:t>Management System, and Website. Developed PHP backend management, and implemented Joomla for CMS system</w:t>
       </w:r>
     </w:p>
     <w:p>
@@ -2952,58 +2868,13 @@
         <w:rPr>
           <w:rFonts w:eastAsia="Segoe UI Light" w:cs="Segoe UI Light"/>
         </w:rPr>
-        <w:t>Library Management Application on V</w:t>
-      </w:r>
-      <w:r>
-        <w:rPr>
-          <w:rFonts w:eastAsia="Segoe UI Light" w:cs="Segoe UI Light"/>
-        </w:rPr>
-        <w:t>B.NET</w:t>
-      </w:r>
-      <w:r>
-        <w:rPr>
-          <w:rFonts w:eastAsia="Segoe UI Light" w:cs="Segoe UI Light"/>
-        </w:rPr>
-        <w:t xml:space="preserve"> WinForms </w:t>
-      </w:r>
-      <w:r>
-        <w:rPr>
-          <w:rFonts w:eastAsia="Segoe UI Light" w:cs="Segoe UI Light"/>
-        </w:rPr>
-        <w:t>Microsoft Access</w:t>
-      </w:r>
-      <w:r>
-        <w:rPr>
-          <w:rFonts w:eastAsia="Segoe UI Light" w:cs="Segoe UI Light"/>
-        </w:rPr>
-        <w:t xml:space="preserve"> for Database and Crystal reports</w:t>
+        <w:t>Library Management Application on VB.NET WinForms Microsoft Access for Database and Crystal reports</w:t>
       </w:r>
       <w:r>
         <w:rPr>
           <w:rFonts w:eastAsia="Segoe UI Light" w:cs="Segoe UI Light"/>
         </w:rPr>
         <w:br/>
-      </w:r>
-    </w:p>
-    <w:p>
-      <w:pPr>
-        <w:pStyle w:val="Body"/>
-        <w:pBdr>
-          <w:bottom w:val="single" w:sz="2" w:space="0" w:color="0000FF"/>
-        </w:pBdr>
-        <w:spacing w:line="240" w:lineRule="auto"/>
-      </w:pPr>
-      <w:r>
-        <w:rPr>
-          <w:rFonts w:ascii="Segoe UI Light" w:eastAsia="Segoe UI Light" w:hAnsi="Segoe UI Light" w:cs="Segoe UI Light"/>
-          <w:b/>
-          <w:bCs/>
-          <w:color w:val="2980B9"/>
-          <w:spacing w:val="18"/>
-          <w:sz w:val="26"/>
-          <w:szCs w:val="26"/>
-        </w:rPr>
-        <w:t>EDUCATION &amp; CERTIFICATE</w:t>
       </w:r>
     </w:p>
     <w:p>
@@ -3089,7 +2960,13 @@
         <w:rPr>
           <w:rFonts w:eastAsia="Segoe UI Light" w:cs="Segoe UI Light"/>
         </w:rPr>
-        <w:t xml:space="preserve">Walked thought C# Programming, </w:t>
+        <w:t xml:space="preserve">Gained knowledge of </w:t>
+      </w:r>
+      <w:r>
+        <w:rPr>
+          <w:rFonts w:eastAsia="Segoe UI Light" w:cs="Segoe UI Light"/>
+        </w:rPr>
+        <w:t xml:space="preserve">C# Programming, </w:t>
       </w:r>
       <w:r>
         <w:rPr>
@@ -3539,7 +3416,7 @@
           <w:color w:val="3B3838"/>
           <w:u w:color="3B3838"/>
         </w:rPr>
-        <w:t>Following new techs (VR, web assembly, IoT, MEAN stack,</w:t>
+        <w:t>Following new technologies</w:t>
       </w:r>
       <w:r>
         <w:rPr>
@@ -3547,7 +3424,7 @@
           <w:color w:val="3B3838"/>
           <w:u w:color="3B3838"/>
         </w:rPr>
-        <w:t xml:space="preserve"> BI,</w:t>
+        <w:t xml:space="preserve"> (VR, web assembly, IoT, MEAN stack,</w:t>
       </w:r>
       <w:r>
         <w:rPr>
@@ -3555,7 +3432,7 @@
           <w:color w:val="3B3838"/>
           <w:u w:color="3B3838"/>
         </w:rPr>
-        <w:t xml:space="preserve"> cross-platform and single page</w:t>
+        <w:t xml:space="preserve"> BI,</w:t>
       </w:r>
       <w:r>
         <w:rPr>
@@ -3563,7 +3440,7 @@
           <w:color w:val="3B3838"/>
           <w:u w:color="3B3838"/>
         </w:rPr>
-        <w:t xml:space="preserve"> application</w:t>
+        <w:t xml:space="preserve"> cross-platform and single page</w:t>
       </w:r>
       <w:r>
         <w:rPr>
@@ -3571,7 +3448,7 @@
           <w:color w:val="3B3838"/>
           <w:u w:color="3B3838"/>
         </w:rPr>
-        <w:t>)</w:t>
+        <w:t xml:space="preserve"> application</w:t>
       </w:r>
       <w:r>
         <w:rPr>
@@ -3579,7 +3456,7 @@
           <w:color w:val="3B3838"/>
           <w:u w:color="3B3838"/>
         </w:rPr>
-        <w:t>.</w:t>
+        <w:t>)</w:t>
       </w:r>
       <w:r>
         <w:rPr>
@@ -3587,7 +3464,7 @@
           <w:color w:val="3B3838"/>
           <w:u w:color="3B3838"/>
         </w:rPr>
-        <w:t xml:space="preserve"> PC</w:t>
+        <w:t>.</w:t>
       </w:r>
       <w:r>
         <w:rPr>
@@ -3595,7 +3472,7 @@
           <w:color w:val="3B3838"/>
           <w:u w:color="3B3838"/>
         </w:rPr>
-        <w:t xml:space="preserve"> </w:t>
+        <w:t xml:space="preserve"> PC</w:t>
       </w:r>
       <w:r>
         <w:rPr>
@@ -3603,7 +3480,7 @@
           <w:color w:val="3B3838"/>
           <w:u w:color="3B3838"/>
         </w:rPr>
-        <w:t>hardware</w:t>
+        <w:t xml:space="preserve"> </w:t>
       </w:r>
       <w:r>
         <w:rPr>
@@ -3611,7 +3488,7 @@
           <w:color w:val="3B3838"/>
           <w:u w:color="3B3838"/>
         </w:rPr>
-        <w:t>, audiophile</w:t>
+        <w:t>hardware</w:t>
       </w:r>
       <w:r>
         <w:rPr>
@@ -3619,7 +3496,7 @@
           <w:color w:val="3B3838"/>
           <w:u w:color="3B3838"/>
         </w:rPr>
-        <w:t>,</w:t>
+        <w:t>, audiophile</w:t>
       </w:r>
       <w:r>
         <w:rPr>
@@ -3627,7 +3504,7 @@
           <w:color w:val="3B3838"/>
           <w:u w:color="3B3838"/>
         </w:rPr>
-        <w:t xml:space="preserve"> games.</w:t>
+        <w:t>,</w:t>
       </w:r>
       <w:r>
         <w:rPr>
@@ -3635,7 +3512,7 @@
           <w:color w:val="3B3838"/>
           <w:u w:color="3B3838"/>
         </w:rPr>
-        <w:t xml:space="preserve"> </w:t>
+        <w:t xml:space="preserve"> games.</w:t>
       </w:r>
       <w:r>
         <w:rPr>
@@ -3643,7 +3520,7 @@
           <w:color w:val="3B3838"/>
           <w:u w:color="3B3838"/>
         </w:rPr>
-        <w:t>F</w:t>
+        <w:t xml:space="preserve"> </w:t>
       </w:r>
       <w:r>
         <w:rPr>
@@ -3651,7 +3528,7 @@
           <w:color w:val="3B3838"/>
           <w:u w:color="3B3838"/>
         </w:rPr>
-        <w:t xml:space="preserve">ix, </w:t>
+        <w:t>Cycling</w:t>
       </w:r>
       <w:r>
         <w:rPr>
@@ -3659,7 +3536,7 @@
           <w:color w:val="3B3838"/>
           <w:u w:color="3B3838"/>
         </w:rPr>
-        <w:t>upgrade</w:t>
+        <w:t xml:space="preserve"> and </w:t>
       </w:r>
       <w:r>
         <w:rPr>
@@ -3667,7 +3544,7 @@
           <w:color w:val="3B3838"/>
           <w:u w:color="3B3838"/>
         </w:rPr>
-        <w:t xml:space="preserve"> and ride</w:t>
+        <w:t>c</w:t>
       </w:r>
       <w:r>
         <w:rPr>
@@ -3675,15 +3552,7 @@
           <w:color w:val="3B3838"/>
           <w:u w:color="3B3838"/>
         </w:rPr>
-        <w:t xml:space="preserve"> </w:t>
-      </w:r>
-      <w:r>
-        <w:rPr>
-          <w:rFonts w:eastAsia="Segoe UI Light" w:cs="Segoe UI Light"/>
-          <w:noProof/>
-          <w:color w:val="3B3838"/>
-        </w:rPr>
-        <w:t>bicycle</w:t>
+        <w:t>ooking.</w:t>
       </w:r>
       <w:r>
         <w:rPr>
@@ -3691,34 +3560,8 @@
           <w:color w:val="3B3838"/>
           <w:u w:color="3B3838"/>
         </w:rPr>
-        <w:t xml:space="preserve">, and </w:t>
-      </w:r>
-      <w:r>
-        <w:rPr>
-          <w:rFonts w:eastAsia="Segoe UI Light" w:cs="Segoe UI Light"/>
-          <w:color w:val="3B3838"/>
-          <w:u w:color="3B3838"/>
-        </w:rPr>
-        <w:t>c</w:t>
-      </w:r>
-      <w:r>
-        <w:rPr>
-          <w:rFonts w:eastAsia="Segoe UI Light" w:cs="Segoe UI Light"/>
-          <w:color w:val="3B3838"/>
-          <w:u w:color="3B3838"/>
-        </w:rPr>
-        <w:t>ooking.</w:t>
-      </w:r>
-      <w:r>
-        <w:rPr>
-          <w:rFonts w:eastAsia="Segoe UI Light" w:cs="Segoe UI Light"/>
-          <w:color w:val="3B3838"/>
-          <w:u w:color="3B3838"/>
-        </w:rPr>
         <w:br/>
       </w:r>
-      <w:bookmarkStart w:id="0" w:name="_GoBack"/>
-      <w:bookmarkEnd w:id="0"/>
     </w:p>
     <w:p>
       <w:pPr>
@@ -5247,7 +5090,7 @@
   <w:num w:numId="2">
     <w:abstractNumId w:val="6"/>
     <w:lvlOverride w:ilvl="1">
-      <w:lvl w:ilvl="1" w:tplc="528EA1D4">
+      <w:lvl w:ilvl="1" w:tplc="943C389E">
         <w:start w:val="1"/>
         <w:numFmt w:val="bullet"/>
         <w:lvlText w:val="▪"/>
@@ -5300,7 +5143,7 @@
   <w:num w:numId="9">
     <w:abstractNumId w:val="6"/>
     <w:lvlOverride w:ilvl="0">
-      <w:lvl w:ilvl="0" w:tplc="883E3DA6">
+      <w:lvl w:ilvl="0" w:tplc="1578DF14">
         <w:start w:val="1"/>
         <w:numFmt w:val="bullet"/>
         <w:lvlText w:val="▪"/>
@@ -5331,7 +5174,7 @@
       </w:lvl>
     </w:lvlOverride>
     <w:lvlOverride w:ilvl="1">
-      <w:lvl w:ilvl="1" w:tplc="528EA1D4">
+      <w:lvl w:ilvl="1" w:tplc="943C389E">
         <w:start w:val="1"/>
         <w:numFmt w:val="bullet"/>
         <w:lvlText w:val="▪"/>
@@ -5362,7 +5205,7 @@
       </w:lvl>
     </w:lvlOverride>
     <w:lvlOverride w:ilvl="2">
-      <w:lvl w:ilvl="2" w:tplc="B524CBE0">
+      <w:lvl w:ilvl="2" w:tplc="79260976">
         <w:start w:val="1"/>
         <w:numFmt w:val="bullet"/>
         <w:lvlText w:val="▪"/>
@@ -5393,7 +5236,7 @@
       </w:lvl>
     </w:lvlOverride>
     <w:lvlOverride w:ilvl="3">
-      <w:lvl w:ilvl="3" w:tplc="0ADE4936">
+      <w:lvl w:ilvl="3" w:tplc="6F824CFE">
         <w:start w:val="1"/>
         <w:numFmt w:val="bullet"/>
         <w:lvlText w:val="•"/>
@@ -5424,7 +5267,7 @@
       </w:lvl>
     </w:lvlOverride>
     <w:lvlOverride w:ilvl="4">
-      <w:lvl w:ilvl="4" w:tplc="210C22DC">
+      <w:lvl w:ilvl="4" w:tplc="1D5CC628">
         <w:start w:val="1"/>
         <w:numFmt w:val="bullet"/>
         <w:lvlText w:val="o"/>
@@ -5455,7 +5298,7 @@
       </w:lvl>
     </w:lvlOverride>
     <w:lvlOverride w:ilvl="5">
-      <w:lvl w:ilvl="5" w:tplc="CA2EFA9A">
+      <w:lvl w:ilvl="5" w:tplc="9C5ABE82">
         <w:start w:val="1"/>
         <w:numFmt w:val="bullet"/>
         <w:lvlText w:val="▪"/>
@@ -5486,7 +5329,7 @@
       </w:lvl>
     </w:lvlOverride>
     <w:lvlOverride w:ilvl="6">
-      <w:lvl w:ilvl="6" w:tplc="9CE8037A">
+      <w:lvl w:ilvl="6" w:tplc="F6D280AE">
         <w:start w:val="1"/>
         <w:numFmt w:val="bullet"/>
         <w:lvlText w:val="•"/>
@@ -5517,7 +5360,7 @@
       </w:lvl>
     </w:lvlOverride>
     <w:lvlOverride w:ilvl="7">
-      <w:lvl w:ilvl="7" w:tplc="AE7EC7BE">
+      <w:lvl w:ilvl="7" w:tplc="12CC8D42">
         <w:start w:val="1"/>
         <w:numFmt w:val="bullet"/>
         <w:lvlText w:val="o"/>
@@ -5548,7 +5391,7 @@
       </w:lvl>
     </w:lvlOverride>
     <w:lvlOverride w:ilvl="8">
-      <w:lvl w:ilvl="8" w:tplc="5C1E69AC">
+      <w:lvl w:ilvl="8" w:tplc="B888ECC6">
         <w:start w:val="1"/>
         <w:numFmt w:val="bullet"/>
         <w:lvlText w:val="▪"/>

</xml_diff>